<commit_message>
--Database Log Database: Database Logging Module--
(this version uses version 0.1 of the database)

Updated documentation with standard information about how the DB version control module was implemented to upgrade existing databases and deploy new databases
</commit_message>
<xml_diff>
--- a/docs/Database Logging Module Documentation.docx
+++ b/docs/Database Logging Module Documentation.docx
@@ -42,19 +42,7 @@
           <w:rPr>
             <w:rStyle w:val="Hyperlink"/>
           </w:rPr>
-          <w:t>he</w:t>
-        </w:r>
-        <w:r>
-          <w:rPr>
-            <w:rStyle w:val="Hyperlink"/>
-          </w:rPr>
-          <w:t>r</w:t>
-        </w:r>
-        <w:r>
-          <w:rPr>
-            <w:rStyle w:val="Hyperlink"/>
-          </w:rPr>
-          <w:t>e</w:t>
+          <w:t>here</w:t>
         </w:r>
       </w:hyperlink>
       <w:r>
@@ -167,9 +155,150 @@
       <w:r>
         <w:t xml:space="preserve">. </w:t>
       </w:r>
+    </w:p>
+    <w:p>
+      <w:r>
+        <w:t>Installing/Upgrading the database for a given application version:</w:t>
+      </w:r>
+    </w:p>
+    <w:p>
+      <w:pPr>
+        <w:pStyle w:val="ListParagraph"/>
+        <w:numPr>
+          <w:ilvl w:val="0"/>
+          <w:numId w:val="2"/>
+        </w:numPr>
+      </w:pPr>
+      <w:r>
+        <w:t xml:space="preserve">New installation: If you are installing this module on a database instance for the first time run the </w:t>
+      </w:r>
+      <w:proofErr w:type="spellStart"/>
+      <w:r>
+        <w:t>DB_log</w:t>
+      </w:r>
+      <w:proofErr w:type="spellEnd"/>
+      <w:r>
+        <w:t>\SQL\</w:t>
+      </w:r>
+      <w:proofErr w:type="spellStart"/>
+      <w:r>
+        <w:t>DB_log_combined_DDL_DML.sql</w:t>
+      </w:r>
+      <w:proofErr w:type="spellEnd"/>
+      <w:r>
+        <w:t xml:space="preserve"> script.</w:t>
+      </w:r>
+    </w:p>
+    <w:p>
+      <w:pPr>
+        <w:pStyle w:val="ListParagraph"/>
+        <w:numPr>
+          <w:ilvl w:val="0"/>
+          <w:numId w:val="2"/>
+        </w:numPr>
+      </w:pPr>
+      <w:r>
+        <w:t xml:space="preserve">Upgrading an existing installation: You must first determine which version of the Application Authorization database is currently installed by querying the </w:t>
+      </w:r>
+      <w:r>
+        <w:t>DB_UPGRADE_LOGS_V</w:t>
+      </w:r>
+      <w:r>
+        <w:t xml:space="preserve"> view with the UPGRADE_APP_NAME = </w:t>
+      </w:r>
+      <w:r>
+        <w:t>'Database Log</w:t>
+      </w:r>
+      <w:r>
+        <w:t>'.  The highest UPGRADE_VERSION value is the currently installed database version (e.g. 0.3).  The scripts (</w:t>
+      </w:r>
+      <w:proofErr w:type="spellStart"/>
+      <w:r>
+        <w:t>DB_log</w:t>
+      </w:r>
+      <w:r>
+        <w:t>_DB_DDL_DML_update_</w:t>
+      </w:r>
+      <w:proofErr w:type="gramStart"/>
+      <w:r>
+        <w:t>v</w:t>
+      </w:r>
+      <w:proofErr w:type="spellEnd"/>
+      <w:r>
+        <w:t>[</w:t>
+      </w:r>
+      <w:proofErr w:type="gramEnd"/>
+      <w:r>
+        <w:t>MAJOR].[MINOR]</w:t>
+      </w:r>
+      <w:r>
+        <w:t>.</w:t>
+      </w:r>
+      <w:proofErr w:type="spellStart"/>
+      <w:r>
+        <w:t>sql</w:t>
+      </w:r>
+      <w:proofErr w:type="spellEnd"/>
+      <w:r>
+        <w:t xml:space="preserve"> where [MAJOR] is the major version number and [MINOR] is the minor version number) in the </w:t>
+      </w:r>
+      <w:proofErr w:type="spellStart"/>
+      <w:r>
+        <w:t>DB_log</w:t>
+      </w:r>
+      <w:proofErr w:type="spellEnd"/>
+      <w:r>
+        <w:t xml:space="preserve">\SQL\upgrades\ folder will be run in order to upgrade the database to the desired version.  For instance if the current version of the database is 0.3 and the desired database version is 0.5 the </w:t>
+      </w:r>
+      <w:r>
+        <w:t>DB_log_</w:t>
+      </w:r>
+      <w:r>
+        <w:t>DB_DDL_DML_update_v0.4</w:t>
+      </w:r>
+      <w:r>
+        <w:t>.sql</w:t>
+      </w:r>
+      <w:r>
+        <w:t xml:space="preserve"> and </w:t>
+      </w:r>
+      <w:r>
+        <w:t>DB_log_</w:t>
+      </w:r>
+      <w:r>
+        <w:t>DB_DDL_DML_update_v0.5</w:t>
+      </w:r>
+      <w:r>
+        <w:t>.sql</w:t>
+      </w:r>
+      <w:r>
+        <w:t xml:space="preserve"> files will be executed on the database instance in that order to perform the upgrade.  </w:t>
+      </w:r>
+    </w:p>
+    <w:p>
+      <w:pPr>
+        <w:pStyle w:val="ListParagraph"/>
+        <w:numPr>
+          <w:ilvl w:val="0"/>
+          <w:numId w:val="2"/>
+        </w:numPr>
+      </w:pPr>
+      <w:r>
+        <w:lastRenderedPageBreak/>
+        <w:t xml:space="preserve">**Note: </w:t>
+      </w:r>
       <w:bookmarkStart w:id="0" w:name="_GoBack"/>
+      <w:proofErr w:type="spellStart"/>
+      <w:r>
+        <w:t>DB_log</w:t>
+      </w:r>
       <w:bookmarkEnd w:id="0"/>
-    </w:p>
+      <w:proofErr w:type="spellEnd"/>
+      <w:r>
+        <w:t>\SQL\README.txt contains detailed information for the general database version control policies</w:t>
+      </w:r>
+    </w:p>
+    <w:p/>
     <w:sectPr>
       <w:pgSz w:w="12240" w:h="15840"/>
       <w:pgMar w:top="1440" w:right="1440" w:bottom="1440" w:left="1440" w:header="720" w:footer="720" w:gutter="0"/>
@@ -183,6 +312,119 @@
 <file path=word/numbering.xml><?xml version="1.0" encoding="utf-8"?>
 <w:numbering xmlns:wpc="http://schemas.microsoft.com/office/word/2010/wordprocessingCanvas" xmlns:mc="http://schemas.openxmlformats.org/markup-compatibility/2006" xmlns:o="urn:schemas-microsoft-com:office:office" xmlns:r="http://schemas.openxmlformats.org/officeDocument/2006/relationships" xmlns:m="http://schemas.openxmlformats.org/officeDocument/2006/math" xmlns:v="urn:schemas-microsoft-com:vml" xmlns:wp14="http://schemas.microsoft.com/office/word/2010/wordprocessingDrawing" xmlns:wp="http://schemas.openxmlformats.org/drawingml/2006/wordprocessingDrawing" xmlns:w10="urn:schemas-microsoft-com:office:word" xmlns:w="http://schemas.openxmlformats.org/wordprocessingml/2006/main" xmlns:w14="http://schemas.microsoft.com/office/word/2010/wordml" xmlns:wpg="http://schemas.microsoft.com/office/word/2010/wordprocessingGroup" xmlns:wpi="http://schemas.microsoft.com/office/word/2010/wordprocessingInk" xmlns:wne="http://schemas.microsoft.com/office/word/2006/wordml" xmlns:wps="http://schemas.microsoft.com/office/word/2010/wordprocessingShape" mc:Ignorable="w14 wp14">
   <w:abstractNum w:abstractNumId="0">
+    <w:nsid w:val="42C00ACA"/>
+    <w:multiLevelType w:val="hybridMultilevel"/>
+    <w:tmpl w:val="37040E3C"/>
+    <w:lvl w:ilvl="0" w:tplc="04090001">
+      <w:start w:val="1"/>
+      <w:numFmt w:val="bullet"/>
+      <w:lvlText w:val=""/>
+      <w:lvlJc w:val="left"/>
+      <w:pPr>
+        <w:ind w:left="360" w:hanging="360"/>
+      </w:pPr>
+      <w:rPr>
+        <w:rFonts w:ascii="Symbol" w:hAnsi="Symbol" w:hint="default"/>
+      </w:rPr>
+    </w:lvl>
+    <w:lvl w:ilvl="1" w:tplc="04090003">
+      <w:start w:val="1"/>
+      <w:numFmt w:val="bullet"/>
+      <w:lvlText w:val="o"/>
+      <w:lvlJc w:val="left"/>
+      <w:pPr>
+        <w:ind w:left="1080" w:hanging="360"/>
+      </w:pPr>
+      <w:rPr>
+        <w:rFonts w:ascii="Courier New" w:hAnsi="Courier New" w:cs="Courier New" w:hint="default"/>
+      </w:rPr>
+    </w:lvl>
+    <w:lvl w:ilvl="2" w:tplc="04090005" w:tentative="1">
+      <w:start w:val="1"/>
+      <w:numFmt w:val="bullet"/>
+      <w:lvlText w:val=""/>
+      <w:lvlJc w:val="left"/>
+      <w:pPr>
+        <w:ind w:left="1800" w:hanging="360"/>
+      </w:pPr>
+      <w:rPr>
+        <w:rFonts w:ascii="Wingdings" w:hAnsi="Wingdings" w:hint="default"/>
+      </w:rPr>
+    </w:lvl>
+    <w:lvl w:ilvl="3" w:tplc="04090001" w:tentative="1">
+      <w:start w:val="1"/>
+      <w:numFmt w:val="bullet"/>
+      <w:lvlText w:val=""/>
+      <w:lvlJc w:val="left"/>
+      <w:pPr>
+        <w:ind w:left="2520" w:hanging="360"/>
+      </w:pPr>
+      <w:rPr>
+        <w:rFonts w:ascii="Symbol" w:hAnsi="Symbol" w:hint="default"/>
+      </w:rPr>
+    </w:lvl>
+    <w:lvl w:ilvl="4" w:tplc="04090003" w:tentative="1">
+      <w:start w:val="1"/>
+      <w:numFmt w:val="bullet"/>
+      <w:lvlText w:val="o"/>
+      <w:lvlJc w:val="left"/>
+      <w:pPr>
+        <w:ind w:left="3240" w:hanging="360"/>
+      </w:pPr>
+      <w:rPr>
+        <w:rFonts w:ascii="Courier New" w:hAnsi="Courier New" w:cs="Courier New" w:hint="default"/>
+      </w:rPr>
+    </w:lvl>
+    <w:lvl w:ilvl="5" w:tplc="04090005" w:tentative="1">
+      <w:start w:val="1"/>
+      <w:numFmt w:val="bullet"/>
+      <w:lvlText w:val=""/>
+      <w:lvlJc w:val="left"/>
+      <w:pPr>
+        <w:ind w:left="3960" w:hanging="360"/>
+      </w:pPr>
+      <w:rPr>
+        <w:rFonts w:ascii="Wingdings" w:hAnsi="Wingdings" w:hint="default"/>
+      </w:rPr>
+    </w:lvl>
+    <w:lvl w:ilvl="6" w:tplc="04090001" w:tentative="1">
+      <w:start w:val="1"/>
+      <w:numFmt w:val="bullet"/>
+      <w:lvlText w:val=""/>
+      <w:lvlJc w:val="left"/>
+      <w:pPr>
+        <w:ind w:left="4680" w:hanging="360"/>
+      </w:pPr>
+      <w:rPr>
+        <w:rFonts w:ascii="Symbol" w:hAnsi="Symbol" w:hint="default"/>
+      </w:rPr>
+    </w:lvl>
+    <w:lvl w:ilvl="7" w:tplc="04090003" w:tentative="1">
+      <w:start w:val="1"/>
+      <w:numFmt w:val="bullet"/>
+      <w:lvlText w:val="o"/>
+      <w:lvlJc w:val="left"/>
+      <w:pPr>
+        <w:ind w:left="5400" w:hanging="360"/>
+      </w:pPr>
+      <w:rPr>
+        <w:rFonts w:ascii="Courier New" w:hAnsi="Courier New" w:cs="Courier New" w:hint="default"/>
+      </w:rPr>
+    </w:lvl>
+    <w:lvl w:ilvl="8" w:tplc="04090005" w:tentative="1">
+      <w:start w:val="1"/>
+      <w:numFmt w:val="bullet"/>
+      <w:lvlText w:val=""/>
+      <w:lvlJc w:val="left"/>
+      <w:pPr>
+        <w:ind w:left="6120" w:hanging="360"/>
+      </w:pPr>
+      <w:rPr>
+        <w:rFonts w:ascii="Wingdings" w:hAnsi="Wingdings" w:hint="default"/>
+      </w:rPr>
+    </w:lvl>
+  </w:abstractNum>
+  <w:abstractNum w:abstractNumId="1">
     <w:nsid w:val="78356BC8"/>
     <w:multiLevelType w:val="hybridMultilevel"/>
     <w:tmpl w:val="316443D6"/>
@@ -296,6 +538,9 @@
     </w:lvl>
   </w:abstractNum>
   <w:num w:numId="1">
+    <w:abstractNumId w:val="1"/>
+  </w:num>
+  <w:num w:numId="2">
     <w:abstractNumId w:val="0"/>
   </w:num>
 </w:numbering>

</xml_diff>

<commit_message>
--Database Log: Upgraded DB Version Control Module--
(this version uses version 0.1 of the database)

Updated DB_log/SQL/README.txt and DB_log/SQL/DB_version_control_templates.txt from version 0.6 of the DB Version Control Module
Minor formatting update to DB_log\docs\Database Logging Module Documentation.docx
</commit_message>
<xml_diff>
--- a/docs/Database Logging Module Documentation.docx
+++ b/docs/Database Logging Module Documentation.docx
@@ -1,21 +1,30 @@
 
 <file path=word/document.xml><?xml version="1.0" encoding="utf-8"?>
-<w:document xmlns:wpc="http://schemas.microsoft.com/office/word/2010/wordprocessingCanvas" xmlns:mc="http://schemas.openxmlformats.org/markup-compatibility/2006" xmlns:o="urn:schemas-microsoft-com:office:office" xmlns:r="http://schemas.openxmlformats.org/officeDocument/2006/relationships" xmlns:m="http://schemas.openxmlformats.org/officeDocument/2006/math" xmlns:v="urn:schemas-microsoft-com:vml" xmlns:wp14="http://schemas.microsoft.com/office/word/2010/wordprocessingDrawing" xmlns:wp="http://schemas.openxmlformats.org/drawingml/2006/wordprocessingDrawing" xmlns:w10="urn:schemas-microsoft-com:office:word" xmlns:w="http://schemas.openxmlformats.org/wordprocessingml/2006/main" xmlns:w14="http://schemas.microsoft.com/office/word/2010/wordml" xmlns:wpg="http://schemas.microsoft.com/office/word/2010/wordprocessingGroup" xmlns:wpi="http://schemas.microsoft.com/office/word/2010/wordprocessingInk" xmlns:wne="http://schemas.microsoft.com/office/word/2006/wordml" xmlns:wps="http://schemas.microsoft.com/office/word/2010/wordprocessingShape" mc:Ignorable="w14 wp14">
+<w:document xmlns:wpc="http://schemas.microsoft.com/office/word/2010/wordprocessingCanvas" xmlns:cx="http://schemas.microsoft.com/office/drawing/2014/chartex" xmlns:cx1="http://schemas.microsoft.com/office/drawing/2015/9/8/chartex" xmlns:mc="http://schemas.openxmlformats.org/markup-compatibility/2006" xmlns:o="urn:schemas-microsoft-com:office:office" xmlns:r="http://schemas.openxmlformats.org/officeDocument/2006/relationships" xmlns:m="http://schemas.openxmlformats.org/officeDocument/2006/math" xmlns:v="urn:schemas-microsoft-com:vml" xmlns:wp14="http://schemas.microsoft.com/office/word/2010/wordprocessingDrawing" xmlns:wp="http://schemas.openxmlformats.org/drawingml/2006/wordprocessingDrawing" xmlns:w10="urn:schemas-microsoft-com:office:word" xmlns:w="http://schemas.openxmlformats.org/wordprocessingml/2006/main" xmlns:w14="http://schemas.microsoft.com/office/word/2010/wordml" xmlns:w15="http://schemas.microsoft.com/office/word/2012/wordml" xmlns:w16se="http://schemas.microsoft.com/office/word/2015/wordml/symex" xmlns:wpg="http://schemas.microsoft.com/office/word/2010/wordprocessingGroup" xmlns:wpi="http://schemas.microsoft.com/office/word/2010/wordprocessingInk" xmlns:wne="http://schemas.microsoft.com/office/word/2006/wordml" xmlns:wps="http://schemas.microsoft.com/office/word/2010/wordprocessingShape" mc:Ignorable="w14 w15 w16se wp14">
   <w:body>
     <w:p>
       <w:pPr>
         <w:jc w:val="center"/>
-      </w:pPr>
-      <w:r>
-        <w:t>Da</w:t>
-      </w:r>
-      <w:r>
-        <w:t>tabase Log</w:t>
-      </w:r>
-      <w:r>
+        <w:rPr>
+          <w:b/>
+        </w:rPr>
+      </w:pPr>
+      <w:r>
+        <w:rPr>
+          <w:b/>
+        </w:rPr>
+        <w:t>Database Log</w:t>
+      </w:r>
+      <w:r>
+        <w:rPr>
+          <w:b/>
+        </w:rPr>
         <w:t>ging</w:t>
       </w:r>
       <w:r>
+        <w:rPr>
+          <w:b/>
+        </w:rPr>
         <w:t xml:space="preserve"> Module Documentation</w:t>
       </w:r>
     </w:p>
@@ -37,7 +46,7 @@
       <w:r>
         <w:t xml:space="preserve">, data model diagram can be found </w:t>
       </w:r>
-      <w:hyperlink r:id="rId6" w:history="1">
+      <w:hyperlink r:id="rId5" w:history="1">
         <w:r>
           <w:rPr>
             <w:rStyle w:val="Hyperlink"/>
@@ -60,6 +69,8 @@
       <w:r>
         <w:t>Tables:</w:t>
       </w:r>
+      <w:bookmarkStart w:id="0" w:name="_GoBack"/>
+      <w:bookmarkEnd w:id="0"/>
     </w:p>
     <w:p>
       <w:pPr>
@@ -188,8 +199,6 @@
       <w:r>
         <w:t xml:space="preserve"> script.</w:t>
       </w:r>
-      <w:bookmarkStart w:id="0" w:name="_GoBack"/>
-      <w:bookmarkEnd w:id="0"/>
     </w:p>
     <w:p>
       <w:pPr>
@@ -310,8 +319,8 @@
 </file>
 
 <file path=word/numbering.xml><?xml version="1.0" encoding="utf-8"?>
-<w:numbering xmlns:wpc="http://schemas.microsoft.com/office/word/2010/wordprocessingCanvas" xmlns:mc="http://schemas.openxmlformats.org/markup-compatibility/2006" xmlns:o="urn:schemas-microsoft-com:office:office" xmlns:r="http://schemas.openxmlformats.org/officeDocument/2006/relationships" xmlns:m="http://schemas.openxmlformats.org/officeDocument/2006/math" xmlns:v="urn:schemas-microsoft-com:vml" xmlns:wp14="http://schemas.microsoft.com/office/word/2010/wordprocessingDrawing" xmlns:wp="http://schemas.openxmlformats.org/drawingml/2006/wordprocessingDrawing" xmlns:w10="urn:schemas-microsoft-com:office:word" xmlns:w="http://schemas.openxmlformats.org/wordprocessingml/2006/main" xmlns:w14="http://schemas.microsoft.com/office/word/2010/wordml" xmlns:wpg="http://schemas.microsoft.com/office/word/2010/wordprocessingGroup" xmlns:wpi="http://schemas.microsoft.com/office/word/2010/wordprocessingInk" xmlns:wne="http://schemas.microsoft.com/office/word/2006/wordml" xmlns:wps="http://schemas.microsoft.com/office/word/2010/wordprocessingShape" mc:Ignorable="w14 wp14">
-  <w:abstractNum w:abstractNumId="0">
+<w:numbering xmlns:wpc="http://schemas.microsoft.com/office/word/2010/wordprocessingCanvas" xmlns:cx="http://schemas.microsoft.com/office/drawing/2014/chartex" xmlns:cx1="http://schemas.microsoft.com/office/drawing/2015/9/8/chartex" xmlns:mc="http://schemas.openxmlformats.org/markup-compatibility/2006" xmlns:o="urn:schemas-microsoft-com:office:office" xmlns:r="http://schemas.openxmlformats.org/officeDocument/2006/relationships" xmlns:m="http://schemas.openxmlformats.org/officeDocument/2006/math" xmlns:v="urn:schemas-microsoft-com:vml" xmlns:wp14="http://schemas.microsoft.com/office/word/2010/wordprocessingDrawing" xmlns:wp="http://schemas.openxmlformats.org/drawingml/2006/wordprocessingDrawing" xmlns:w10="urn:schemas-microsoft-com:office:word" xmlns:w="http://schemas.openxmlformats.org/wordprocessingml/2006/main" xmlns:w14="http://schemas.microsoft.com/office/word/2010/wordml" xmlns:w15="http://schemas.microsoft.com/office/word/2012/wordml" xmlns:w16se="http://schemas.microsoft.com/office/word/2015/wordml/symex" xmlns:wpg="http://schemas.microsoft.com/office/word/2010/wordprocessingGroup" xmlns:wpi="http://schemas.microsoft.com/office/word/2010/wordprocessingInk" xmlns:wne="http://schemas.microsoft.com/office/word/2006/wordml" xmlns:wps="http://schemas.microsoft.com/office/word/2010/wordprocessingShape" mc:Ignorable="w14 w15 w16se wp14">
+  <w:abstractNum w:abstractNumId="0" w15:restartNumberingAfterBreak="0">
     <w:nsid w:val="42C00ACA"/>
     <w:multiLevelType w:val="hybridMultilevel"/>
     <w:tmpl w:val="37040E3C"/>
@@ -424,7 +433,7 @@
       </w:rPr>
     </w:lvl>
   </w:abstractNum>
-  <w:abstractNum w:abstractNumId="1">
+  <w:abstractNum w:abstractNumId="1" w15:restartNumberingAfterBreak="0">
     <w:nsid w:val="78356BC8"/>
     <w:multiLevelType w:val="hybridMultilevel"/>
     <w:tmpl w:val="316443D6"/>
@@ -547,7 +556,7 @@
 </file>
 
 <file path=word/styles.xml><?xml version="1.0" encoding="utf-8"?>
-<w:styles xmlns:mc="http://schemas.openxmlformats.org/markup-compatibility/2006" xmlns:r="http://schemas.openxmlformats.org/officeDocument/2006/relationships" xmlns:w="http://schemas.openxmlformats.org/wordprocessingml/2006/main" xmlns:w14="http://schemas.microsoft.com/office/word/2010/wordml" mc:Ignorable="w14">
+<w:styles xmlns:mc="http://schemas.openxmlformats.org/markup-compatibility/2006" xmlns:r="http://schemas.openxmlformats.org/officeDocument/2006/relationships" xmlns:w="http://schemas.openxmlformats.org/wordprocessingml/2006/main" xmlns:w14="http://schemas.microsoft.com/office/word/2010/wordml" xmlns:w15="http://schemas.microsoft.com/office/word/2012/wordml" xmlns:w16se="http://schemas.microsoft.com/office/word/2015/wordml/symex" mc:Ignorable="w14 w15 w16se">
   <w:docDefaults>
     <w:rPrDefault>
       <w:rPr>
@@ -563,368 +572,378 @@
       </w:pPr>
     </w:pPrDefault>
   </w:docDefaults>
-  <w:latentStyles w:defLockedState="0" w:defUIPriority="99" w:defSemiHidden="1" w:defUnhideWhenUsed="1" w:defQFormat="0" w:count="267">
-    <w:lsdException w:name="Normal" w:semiHidden="0" w:uiPriority="0" w:unhideWhenUsed="0" w:qFormat="1"/>
-    <w:lsdException w:name="heading 1" w:semiHidden="0" w:uiPriority="9" w:unhideWhenUsed="0" w:qFormat="1"/>
-    <w:lsdException w:name="heading 2" w:uiPriority="9" w:qFormat="1"/>
-    <w:lsdException w:name="heading 3" w:uiPriority="9" w:qFormat="1"/>
-    <w:lsdException w:name="heading 4" w:uiPriority="9" w:qFormat="1"/>
-    <w:lsdException w:name="heading 5" w:uiPriority="9" w:qFormat="1"/>
-    <w:lsdException w:name="heading 6" w:uiPriority="9" w:qFormat="1"/>
-    <w:lsdException w:name="heading 7" w:uiPriority="9" w:qFormat="1"/>
-    <w:lsdException w:name="heading 8" w:uiPriority="9" w:qFormat="1"/>
-    <w:lsdException w:name="heading 9" w:uiPriority="9" w:qFormat="1"/>
-    <w:lsdException w:name="toc 1" w:uiPriority="39"/>
-    <w:lsdException w:name="toc 2" w:uiPriority="39"/>
-    <w:lsdException w:name="toc 3" w:uiPriority="39"/>
-    <w:lsdException w:name="toc 4" w:uiPriority="39"/>
-    <w:lsdException w:name="toc 5" w:uiPriority="39"/>
-    <w:lsdException w:name="toc 6" w:uiPriority="39"/>
-    <w:lsdException w:name="toc 7" w:uiPriority="39"/>
-    <w:lsdException w:name="toc 8" w:uiPriority="39"/>
-    <w:lsdException w:name="toc 9" w:uiPriority="39"/>
-    <w:lsdException w:name="caption" w:uiPriority="35" w:qFormat="1"/>
-    <w:lsdException w:name="Title" w:semiHidden="0" w:uiPriority="10" w:unhideWhenUsed="0" w:qFormat="1"/>
-    <w:lsdException w:name="Default Paragraph Font" w:uiPriority="1"/>
-    <w:lsdException w:name="Subtitle" w:semiHidden="0" w:uiPriority="11" w:unhideWhenUsed="0" w:qFormat="1"/>
-    <w:lsdException w:name="Strong" w:semiHidden="0" w:uiPriority="22" w:unhideWhenUsed="0" w:qFormat="1"/>
-    <w:lsdException w:name="Emphasis" w:semiHidden="0" w:uiPriority="20" w:unhideWhenUsed="0" w:qFormat="1"/>
-    <w:lsdException w:name="Table Grid" w:semiHidden="0" w:uiPriority="59" w:unhideWhenUsed="0"/>
-    <w:lsdException w:name="Placeholder Text" w:unhideWhenUsed="0"/>
-    <w:lsdException w:name="No Spacing" w:semiHidden="0" w:uiPriority="1" w:unhideWhenUsed="0" w:qFormat="1"/>
-    <w:lsdException w:name="Light Shading" w:semiHidden="0" w:uiPriority="60" w:unhideWhenUsed="0"/>
-    <w:lsdException w:name="Light List" w:semiHidden="0" w:uiPriority="61" w:unhideWhenUsed="0"/>
-    <w:lsdException w:name="Light Grid" w:semiHidden="0" w:uiPriority="62" w:unhideWhenUsed="0"/>
-    <w:lsdException w:name="Medium Shading 1" w:semiHidden="0" w:uiPriority="63" w:unhideWhenUsed="0"/>
-    <w:lsdException w:name="Medium Shading 2" w:semiHidden="0" w:uiPriority="64" w:unhideWhenUsed="0"/>
-    <w:lsdException w:name="Medium List 1" w:semiHidden="0" w:uiPriority="65" w:unhideWhenUsed="0"/>
-    <w:lsdException w:name="Medium List 2" w:semiHidden="0" w:uiPriority="66" w:unhideWhenUsed="0"/>
-    <w:lsdException w:name="Medium Grid 1" w:semiHidden="0" w:uiPriority="67" w:unhideWhenUsed="0"/>
-    <w:lsdException w:name="Medium Grid 2" w:semiHidden="0" w:uiPriority="68" w:unhideWhenUsed="0"/>
-    <w:lsdException w:name="Medium Grid 3" w:semiHidden="0" w:uiPriority="69" w:unhideWhenUsed="0"/>
-    <w:lsdException w:name="Dark List" w:semiHidden="0" w:uiPriority="70" w:unhideWhenUsed="0"/>
-    <w:lsdException w:name="Colorful Shading" w:semiHidden="0" w:uiPriority="71" w:unhideWhenUsed="0"/>
-    <w:lsdException w:name="Colorful List" w:semiHidden="0" w:uiPriority="72" w:unhideWhenUsed="0"/>
-    <w:lsdException w:name="Colorful Grid" w:semiHidden="0" w:uiPriority="73" w:unhideWhenUsed="0"/>
-    <w:lsdException w:name="Light Shading Accent 1" w:semiHidden="0" w:uiPriority="60" w:unhideWhenUsed="0"/>
-    <w:lsdException w:name="Light List Accent 1" w:semiHidden="0" w:uiPriority="61" w:unhideWhenUsed="0"/>
-    <w:lsdException w:name="Light Grid Accent 1" w:semiHidden="0" w:uiPriority="62" w:unhideWhenUsed="0"/>
-    <w:lsdException w:name="Medium Shading 1 Accent 1" w:semiHidden="0" w:uiPriority="63" w:unhideWhenUsed="0"/>
-    <w:lsdException w:name="Medium Shading 2 Accent 1" w:semiHidden="0" w:uiPriority="64" w:unhideWhenUsed="0"/>
-    <w:lsdException w:name="Medium List 1 Accent 1" w:semiHidden="0" w:uiPriority="65" w:unhideWhenUsed="0"/>
-    <w:lsdException w:name="Revision" w:unhideWhenUsed="0"/>
-    <w:lsdException w:name="List Paragraph" w:semiHidden="0" w:uiPriority="34" w:unhideWhenUsed="0" w:qFormat="1"/>
-    <w:lsdException w:name="Quote" w:semiHidden="0" w:uiPriority="29" w:unhideWhenUsed="0" w:qFormat="1"/>
-    <w:lsdException w:name="Intense Quote" w:semiHidden="0" w:uiPriority="30" w:unhideWhenUsed="0" w:qFormat="1"/>
-    <w:lsdException w:name="Medium List 2 Accent 1" w:semiHidden="0" w:uiPriority="66" w:unhideWhenUsed="0"/>
-    <w:lsdException w:name="Medium Grid 1 Accent 1" w:semiHidden="0" w:uiPriority="67" w:unhideWhenUsed="0"/>
-    <w:lsdException w:name="Medium Grid 2 Accent 1" w:semiHidden="0" w:uiPriority="68" w:unhideWhenUsed="0"/>
-    <w:lsdException w:name="Medium Grid 3 Accent 1" w:semiHidden="0" w:uiPriority="69" w:unhideWhenUsed="0"/>
-    <w:lsdException w:name="Dark List Accent 1" w:semiHidden="0" w:uiPriority="70" w:unhideWhenUsed="0"/>
-    <w:lsdException w:name="Colorful Shading Accent 1" w:semiHidden="0" w:uiPriority="71" w:unhideWhenUsed="0"/>
-    <w:lsdException w:name="Colorful List Accent 1" w:semiHidden="0" w:uiPriority="72" w:unhideWhenUsed="0"/>
-    <w:lsdException w:name="Colorful Grid Accent 1" w:semiHidden="0" w:uiPriority="73" w:unhideWhenUsed="0"/>
-    <w:lsdException w:name="Light Shading Accent 2" w:semiHidden="0" w:uiPriority="60" w:unhideWhenUsed="0"/>
-    <w:lsdException w:name="Light List Accent 2" w:semiHidden="0" w:uiPriority="61" w:unhideWhenUsed="0"/>
-    <w:lsdException w:name="Light Grid Accent 2" w:semiHidden="0" w:uiPriority="62" w:unhideWhenUsed="0"/>
-    <w:lsdException w:name="Medium Shading 1 Accent 2" w:semiHidden="0" w:uiPriority="63" w:unhideWhenUsed="0"/>
-    <w:lsdException w:name="Medium Shading 2 Accent 2" w:semiHidden="0" w:uiPriority="64" w:unhideWhenUsed="0"/>
-    <w:lsdException w:name="Medium List 1 Accent 2" w:semiHidden="0" w:uiPriority="65" w:unhideWhenUsed="0"/>
-    <w:lsdException w:name="Medium List 2 Accent 2" w:semiHidden="0" w:uiPriority="66" w:unhideWhenUsed="0"/>
-    <w:lsdException w:name="Medium Grid 1 Accent 2" w:semiHidden="0" w:uiPriority="67" w:unhideWhenUsed="0"/>
-    <w:lsdException w:name="Medium Grid 2 Accent 2" w:semiHidden="0" w:uiPriority="68" w:unhideWhenUsed="0"/>
-    <w:lsdException w:name="Medium Grid 3 Accent 2" w:semiHidden="0" w:uiPriority="69" w:unhideWhenUsed="0"/>
-    <w:lsdException w:name="Dark List Accent 2" w:semiHidden="0" w:uiPriority="70" w:unhideWhenUsed="0"/>
-    <w:lsdException w:name="Colorful Shading Accent 2" w:semiHidden="0" w:uiPriority="71" w:unhideWhenUsed="0"/>
-    <w:lsdException w:name="Colorful List Accent 2" w:semiHidden="0" w:uiPriority="72" w:unhideWhenUsed="0"/>
-    <w:lsdException w:name="Colorful Grid Accent 2" w:semiHidden="0" w:uiPriority="73" w:unhideWhenUsed="0"/>
-    <w:lsdException w:name="Light Shading Accent 3" w:semiHidden="0" w:uiPriority="60" w:unhideWhenUsed="0"/>
-    <w:lsdException w:name="Light List Accent 3" w:semiHidden="0" w:uiPriority="61" w:unhideWhenUsed="0"/>
-    <w:lsdException w:name="Light Grid Accent 3" w:semiHidden="0" w:uiPriority="62" w:unhideWhenUsed="0"/>
-    <w:lsdException w:name="Medium Shading 1 Accent 3" w:semiHidden="0" w:uiPriority="63" w:unhideWhenUsed="0"/>
-    <w:lsdException w:name="Medium Shading 2 Accent 3" w:semiHidden="0" w:uiPriority="64" w:unhideWhenUsed="0"/>
-    <w:lsdException w:name="Medium List 1 Accent 3" w:semiHidden="0" w:uiPriority="65" w:unhideWhenUsed="0"/>
-    <w:lsdException w:name="Medium List 2 Accent 3" w:semiHidden="0" w:uiPriority="66" w:unhideWhenUsed="0"/>
-    <w:lsdException w:name="Medium Grid 1 Accent 3" w:semiHidden="0" w:uiPriority="67" w:unhideWhenUsed="0"/>
-    <w:lsdException w:name="Medium Grid 2 Accent 3" w:semiHidden="0" w:uiPriority="68" w:unhideWhenUsed="0"/>
-    <w:lsdException w:name="Medium Grid 3 Accent 3" w:semiHidden="0" w:uiPriority="69" w:unhideWhenUsed="0"/>
-    <w:lsdException w:name="Dark List Accent 3" w:semiHidden="0" w:uiPriority="70" w:unhideWhenUsed="0"/>
-    <w:lsdException w:name="Colorful Shading Accent 3" w:semiHidden="0" w:uiPriority="71" w:unhideWhenUsed="0"/>
-    <w:lsdException w:name="Colorful List Accent 3" w:semiHidden="0" w:uiPriority="72" w:unhideWhenUsed="0"/>
-    <w:lsdException w:name="Colorful Grid Accent 3" w:semiHidden="0" w:uiPriority="73" w:unhideWhenUsed="0"/>
-    <w:lsdException w:name="Light Shading Accent 4" w:semiHidden="0" w:uiPriority="60" w:unhideWhenUsed="0"/>
-    <w:lsdException w:name="Light List Accent 4" w:semiHidden="0" w:uiPriority="61" w:unhideWhenUsed="0"/>
-    <w:lsdException w:name="Light Grid Accent 4" w:semiHidden="0" w:uiPriority="62" w:unhideWhenUsed="0"/>
-    <w:lsdException w:name="Medium Shading 1 Accent 4" w:semiHidden="0" w:uiPriority="63" w:unhideWhenUsed="0"/>
-    <w:lsdException w:name="Medium Shading 2 Accent 4" w:semiHidden="0" w:uiPriority="64" w:unhideWhenUsed="0"/>
-    <w:lsdException w:name="Medium List 1 Accent 4" w:semiHidden="0" w:uiPriority="65" w:unhideWhenUsed="0"/>
-    <w:lsdException w:name="Medium List 2 Accent 4" w:semiHidden="0" w:uiPriority="66" w:unhideWhenUsed="0"/>
-    <w:lsdException w:name="Medium Grid 1 Accent 4" w:semiHidden="0" w:uiPriority="67" w:unhideWhenUsed="0"/>
-    <w:lsdException w:name="Medium Grid 2 Accent 4" w:semiHidden="0" w:uiPriority="68" w:unhideWhenUsed="0"/>
-    <w:lsdException w:name="Medium Grid 3 Accent 4" w:semiHidden="0" w:uiPriority="69" w:unhideWhenUsed="0"/>
-    <w:lsdException w:name="Dark List Accent 4" w:semiHidden="0" w:uiPriority="70" w:unhideWhenUsed="0"/>
-    <w:lsdException w:name="Colorful Shading Accent 4" w:semiHidden="0" w:uiPriority="71" w:unhideWhenUsed="0"/>
-    <w:lsdException w:name="Colorful List Accent 4" w:semiHidden="0" w:uiPriority="72" w:unhideWhenUsed="0"/>
-    <w:lsdException w:name="Colorful Grid Accent 4" w:semiHidden="0" w:uiPriority="73" w:unhideWhenUsed="0"/>
-    <w:lsdException w:name="Light Shading Accent 5" w:semiHidden="0" w:uiPriority="60" w:unhideWhenUsed="0"/>
-    <w:lsdException w:name="Light List Accent 5" w:semiHidden="0" w:uiPriority="61" w:unhideWhenUsed="0"/>
-    <w:lsdException w:name="Light Grid Accent 5" w:semiHidden="0" w:uiPriority="62" w:unhideWhenUsed="0"/>
-    <w:lsdException w:name="Medium Shading 1 Accent 5" w:semiHidden="0" w:uiPriority="63" w:unhideWhenUsed="0"/>
-    <w:lsdException w:name="Medium Shading 2 Accent 5" w:semiHidden="0" w:uiPriority="64" w:unhideWhenUsed="0"/>
-    <w:lsdException w:name="Medium List 1 Accent 5" w:semiHidden="0" w:uiPriority="65" w:unhideWhenUsed="0"/>
-    <w:lsdException w:name="Medium List 2 Accent 5" w:semiHidden="0" w:uiPriority="66" w:unhideWhenUsed="0"/>
-    <w:lsdException w:name="Medium Grid 1 Accent 5" w:semiHidden="0" w:uiPriority="67" w:unhideWhenUsed="0"/>
-    <w:lsdException w:name="Medium Grid 2 Accent 5" w:semiHidden="0" w:uiPriority="68" w:unhideWhenUsed="0"/>
-    <w:lsdException w:name="Medium Grid 3 Accent 5" w:semiHidden="0" w:uiPriority="69" w:unhideWhenUsed="0"/>
-    <w:lsdException w:name="Dark List Accent 5" w:semiHidden="0" w:uiPriority="70" w:unhideWhenUsed="0"/>
-    <w:lsdException w:name="Colorful Shading Accent 5" w:semiHidden="0" w:uiPriority="71" w:unhideWhenUsed="0"/>
-    <w:lsdException w:name="Colorful List Accent 5" w:semiHidden="0" w:uiPriority="72" w:unhideWhenUsed="0"/>
-    <w:lsdException w:name="Colorful Grid Accent 5" w:semiHidden="0" w:uiPriority="73" w:unhideWhenUsed="0"/>
-    <w:lsdException w:name="Light Shading Accent 6" w:semiHidden="0" w:uiPriority="60" w:unhideWhenUsed="0"/>
-    <w:lsdException w:name="Light List Accent 6" w:semiHidden="0" w:uiPriority="61" w:unhideWhenUsed="0"/>
-    <w:lsdException w:name="Light Grid Accent 6" w:semiHidden="0" w:uiPriority="62" w:unhideWhenUsed="0"/>
-    <w:lsdException w:name="Medium Shading 1 Accent 6" w:semiHidden="0" w:uiPriority="63" w:unhideWhenUsed="0"/>
-    <w:lsdException w:name="Medium Shading 2 Accent 6" w:semiHidden="0" w:uiPriority="64" w:unhideWhenUsed="0"/>
-    <w:lsdException w:name="Medium List 1 Accent 6" w:semiHidden="0" w:uiPriority="65" w:unhideWhenUsed="0"/>
-    <w:lsdException w:name="Medium List 2 Accent 6" w:semiHidden="0" w:uiPriority="66" w:unhideWhenUsed="0"/>
-    <w:lsdException w:name="Medium Grid 1 Accent 6" w:semiHidden="0" w:uiPriority="67" w:unhideWhenUsed="0"/>
-    <w:lsdException w:name="Medium Grid 2 Accent 6" w:semiHidden="0" w:uiPriority="68" w:unhideWhenUsed="0"/>
-    <w:lsdException w:name="Medium Grid 3 Accent 6" w:semiHidden="0" w:uiPriority="69" w:unhideWhenUsed="0"/>
-    <w:lsdException w:name="Dark List Accent 6" w:semiHidden="0" w:uiPriority="70" w:unhideWhenUsed="0"/>
-    <w:lsdException w:name="Colorful Shading Accent 6" w:semiHidden="0" w:uiPriority="71" w:unhideWhenUsed="0"/>
-    <w:lsdException w:name="Colorful List Accent 6" w:semiHidden="0" w:uiPriority="72" w:unhideWhenUsed="0"/>
-    <w:lsdException w:name="Colorful Grid Accent 6" w:semiHidden="0" w:uiPriority="73" w:unhideWhenUsed="0"/>
-    <w:lsdException w:name="Subtle Emphasis" w:semiHidden="0" w:uiPriority="19" w:unhideWhenUsed="0" w:qFormat="1"/>
-    <w:lsdException w:name="Intense Emphasis" w:semiHidden="0" w:uiPriority="21" w:unhideWhenUsed="0" w:qFormat="1"/>
-    <w:lsdException w:name="Subtle Reference" w:semiHidden="0" w:uiPriority="31" w:unhideWhenUsed="0" w:qFormat="1"/>
-    <w:lsdException w:name="Intense Reference" w:semiHidden="0" w:uiPriority="32" w:unhideWhenUsed="0" w:qFormat="1"/>
-    <w:lsdException w:name="Book Title" w:semiHidden="0" w:uiPriority="33" w:unhideWhenUsed="0" w:qFormat="1"/>
-    <w:lsdException w:name="Bibliography" w:uiPriority="37"/>
-    <w:lsdException w:name="TOC Heading" w:uiPriority="39" w:qFormat="1"/>
-  </w:latentStyles>
-  <w:style w:type="paragraph" w:default="1" w:styleId="Normal">
-    <w:name w:val="Normal"/>
-    <w:qFormat/>
-  </w:style>
-  <w:style w:type="character" w:default="1" w:styleId="DefaultParagraphFont">
-    <w:name w:val="Default Paragraph Font"/>
-    <w:uiPriority w:val="1"/>
-    <w:semiHidden/>
-    <w:unhideWhenUsed/>
-  </w:style>
-  <w:style w:type="table" w:default="1" w:styleId="TableNormal">
-    <w:name w:val="Normal Table"/>
-    <w:uiPriority w:val="99"/>
-    <w:semiHidden/>
-    <w:unhideWhenUsed/>
-    <w:tblPr>
-      <w:tblInd w:w="0" w:type="dxa"/>
-      <w:tblCellMar>
-        <w:top w:w="0" w:type="dxa"/>
-        <w:left w:w="108" w:type="dxa"/>
-        <w:bottom w:w="0" w:type="dxa"/>
-        <w:right w:w="108" w:type="dxa"/>
-      </w:tblCellMar>
-    </w:tblPr>
-  </w:style>
-  <w:style w:type="numbering" w:default="1" w:styleId="NoList">
-    <w:name w:val="No List"/>
-    <w:uiPriority w:val="99"/>
-    <w:semiHidden/>
-    <w:unhideWhenUsed/>
-  </w:style>
-  <w:style w:type="paragraph" w:styleId="ListParagraph">
-    <w:name w:val="List Paragraph"/>
-    <w:basedOn w:val="Normal"/>
-    <w:uiPriority w:val="34"/>
-    <w:qFormat/>
-    <w:rsid w:val="00F9502B"/>
-    <w:pPr>
-      <w:ind w:left="720"/>
-      <w:contextualSpacing/>
-    </w:pPr>
-  </w:style>
-  <w:style w:type="character" w:styleId="Hyperlink">
-    <w:name w:val="Hyperlink"/>
-    <w:basedOn w:val="DefaultParagraphFont"/>
-    <w:uiPriority w:val="99"/>
-    <w:unhideWhenUsed/>
-    <w:rsid w:val="00E6213D"/>
-    <w:rPr>
-      <w:color w:val="0000FF" w:themeColor="hyperlink"/>
-      <w:u w:val="single"/>
-    </w:rPr>
-  </w:style>
-  <w:style w:type="character" w:styleId="FollowedHyperlink">
-    <w:name w:val="FollowedHyperlink"/>
-    <w:basedOn w:val="DefaultParagraphFont"/>
-    <w:uiPriority w:val="99"/>
-    <w:semiHidden/>
-    <w:unhideWhenUsed/>
-    <w:rsid w:val="00E6213D"/>
-    <w:rPr>
-      <w:color w:val="800080" w:themeColor="followedHyperlink"/>
-      <w:u w:val="single"/>
-    </w:rPr>
-  </w:style>
-</w:styles>
-</file>
-
-<file path=word/stylesWithEffects.xml><?xml version="1.0" encoding="utf-8"?>
-<w:styles xmlns:wpc="http://schemas.microsoft.com/office/word/2010/wordprocessingCanvas" xmlns:mc="http://schemas.openxmlformats.org/markup-compatibility/2006" xmlns:o="urn:schemas-microsoft-com:office:office" xmlns:r="http://schemas.openxmlformats.org/officeDocument/2006/relationships" xmlns:m="http://schemas.openxmlformats.org/officeDocument/2006/math" xmlns:v="urn:schemas-microsoft-com:vml" xmlns:wp14="http://schemas.microsoft.com/office/word/2010/wordprocessingDrawing" xmlns:wp="http://schemas.openxmlformats.org/drawingml/2006/wordprocessingDrawing" xmlns:w10="urn:schemas-microsoft-com:office:word" xmlns:w="http://schemas.openxmlformats.org/wordprocessingml/2006/main" xmlns:w14="http://schemas.microsoft.com/office/word/2010/wordml" xmlns:wpg="http://schemas.microsoft.com/office/word/2010/wordprocessingGroup" xmlns:wpi="http://schemas.microsoft.com/office/word/2010/wordprocessingInk" xmlns:wne="http://schemas.microsoft.com/office/word/2006/wordml" xmlns:wps="http://schemas.microsoft.com/office/word/2010/wordprocessingShape" mc:Ignorable="w14 wp14">
-  <w:docDefaults>
-    <w:rPrDefault>
-      <w:rPr>
-        <w:rFonts w:asciiTheme="minorHAnsi" w:eastAsiaTheme="minorHAnsi" w:hAnsiTheme="minorHAnsi" w:cstheme="minorBidi"/>
-        <w:sz w:val="22"/>
-        <w:szCs w:val="22"/>
-        <w:lang w:val="en-US" w:eastAsia="en-US" w:bidi="ar-SA"/>
-      </w:rPr>
-    </w:rPrDefault>
-    <w:pPrDefault>
-      <w:pPr>
-        <w:spacing w:after="200" w:line="276" w:lineRule="auto"/>
-      </w:pPr>
-    </w:pPrDefault>
-  </w:docDefaults>
-  <w:latentStyles w:defLockedState="0" w:defUIPriority="99" w:defSemiHidden="1" w:defUnhideWhenUsed="1" w:defQFormat="0" w:count="267">
-    <w:lsdException w:name="Normal" w:semiHidden="0" w:uiPriority="0" w:unhideWhenUsed="0" w:qFormat="1"/>
-    <w:lsdException w:name="heading 1" w:semiHidden="0" w:uiPriority="9" w:unhideWhenUsed="0" w:qFormat="1"/>
-    <w:lsdException w:name="heading 2" w:uiPriority="9" w:qFormat="1"/>
-    <w:lsdException w:name="heading 3" w:uiPriority="9" w:qFormat="1"/>
-    <w:lsdException w:name="heading 4" w:uiPriority="9" w:qFormat="1"/>
-    <w:lsdException w:name="heading 5" w:uiPriority="9" w:qFormat="1"/>
-    <w:lsdException w:name="heading 6" w:uiPriority="9" w:qFormat="1"/>
-    <w:lsdException w:name="heading 7" w:uiPriority="9" w:qFormat="1"/>
-    <w:lsdException w:name="heading 8" w:uiPriority="9" w:qFormat="1"/>
-    <w:lsdException w:name="heading 9" w:uiPriority="9" w:qFormat="1"/>
-    <w:lsdException w:name="toc 1" w:uiPriority="39"/>
-    <w:lsdException w:name="toc 2" w:uiPriority="39"/>
-    <w:lsdException w:name="toc 3" w:uiPriority="39"/>
-    <w:lsdException w:name="toc 4" w:uiPriority="39"/>
-    <w:lsdException w:name="toc 5" w:uiPriority="39"/>
-    <w:lsdException w:name="toc 6" w:uiPriority="39"/>
-    <w:lsdException w:name="toc 7" w:uiPriority="39"/>
-    <w:lsdException w:name="toc 8" w:uiPriority="39"/>
-    <w:lsdException w:name="toc 9" w:uiPriority="39"/>
-    <w:lsdException w:name="caption" w:uiPriority="35" w:qFormat="1"/>
-    <w:lsdException w:name="Title" w:semiHidden="0" w:uiPriority="10" w:unhideWhenUsed="0" w:qFormat="1"/>
-    <w:lsdException w:name="Default Paragraph Font" w:uiPriority="1"/>
-    <w:lsdException w:name="Subtitle" w:semiHidden="0" w:uiPriority="11" w:unhideWhenUsed="0" w:qFormat="1"/>
-    <w:lsdException w:name="Strong" w:semiHidden="0" w:uiPriority="22" w:unhideWhenUsed="0" w:qFormat="1"/>
-    <w:lsdException w:name="Emphasis" w:semiHidden="0" w:uiPriority="20" w:unhideWhenUsed="0" w:qFormat="1"/>
-    <w:lsdException w:name="Table Grid" w:semiHidden="0" w:uiPriority="59" w:unhideWhenUsed="0"/>
-    <w:lsdException w:name="Placeholder Text" w:unhideWhenUsed="0"/>
-    <w:lsdException w:name="No Spacing" w:semiHidden="0" w:uiPriority="1" w:unhideWhenUsed="0" w:qFormat="1"/>
-    <w:lsdException w:name="Light Shading" w:semiHidden="0" w:uiPriority="60" w:unhideWhenUsed="0"/>
-    <w:lsdException w:name="Light List" w:semiHidden="0" w:uiPriority="61" w:unhideWhenUsed="0"/>
-    <w:lsdException w:name="Light Grid" w:semiHidden="0" w:uiPriority="62" w:unhideWhenUsed="0"/>
-    <w:lsdException w:name="Medium Shading 1" w:semiHidden="0" w:uiPriority="63" w:unhideWhenUsed="0"/>
-    <w:lsdException w:name="Medium Shading 2" w:semiHidden="0" w:uiPriority="64" w:unhideWhenUsed="0"/>
-    <w:lsdException w:name="Medium List 1" w:semiHidden="0" w:uiPriority="65" w:unhideWhenUsed="0"/>
-    <w:lsdException w:name="Medium List 2" w:semiHidden="0" w:uiPriority="66" w:unhideWhenUsed="0"/>
-    <w:lsdException w:name="Medium Grid 1" w:semiHidden="0" w:uiPriority="67" w:unhideWhenUsed="0"/>
-    <w:lsdException w:name="Medium Grid 2" w:semiHidden="0" w:uiPriority="68" w:unhideWhenUsed="0"/>
-    <w:lsdException w:name="Medium Grid 3" w:semiHidden="0" w:uiPriority="69" w:unhideWhenUsed="0"/>
-    <w:lsdException w:name="Dark List" w:semiHidden="0" w:uiPriority="70" w:unhideWhenUsed="0"/>
-    <w:lsdException w:name="Colorful Shading" w:semiHidden="0" w:uiPriority="71" w:unhideWhenUsed="0"/>
-    <w:lsdException w:name="Colorful List" w:semiHidden="0" w:uiPriority="72" w:unhideWhenUsed="0"/>
-    <w:lsdException w:name="Colorful Grid" w:semiHidden="0" w:uiPriority="73" w:unhideWhenUsed="0"/>
-    <w:lsdException w:name="Light Shading Accent 1" w:semiHidden="0" w:uiPriority="60" w:unhideWhenUsed="0"/>
-    <w:lsdException w:name="Light List Accent 1" w:semiHidden="0" w:uiPriority="61" w:unhideWhenUsed="0"/>
-    <w:lsdException w:name="Light Grid Accent 1" w:semiHidden="0" w:uiPriority="62" w:unhideWhenUsed="0"/>
-    <w:lsdException w:name="Medium Shading 1 Accent 1" w:semiHidden="0" w:uiPriority="63" w:unhideWhenUsed="0"/>
-    <w:lsdException w:name="Medium Shading 2 Accent 1" w:semiHidden="0" w:uiPriority="64" w:unhideWhenUsed="0"/>
-    <w:lsdException w:name="Medium List 1 Accent 1" w:semiHidden="0" w:uiPriority="65" w:unhideWhenUsed="0"/>
-    <w:lsdException w:name="Revision" w:unhideWhenUsed="0"/>
-    <w:lsdException w:name="List Paragraph" w:semiHidden="0" w:uiPriority="34" w:unhideWhenUsed="0" w:qFormat="1"/>
-    <w:lsdException w:name="Quote" w:semiHidden="0" w:uiPriority="29" w:unhideWhenUsed="0" w:qFormat="1"/>
-    <w:lsdException w:name="Intense Quote" w:semiHidden="0" w:uiPriority="30" w:unhideWhenUsed="0" w:qFormat="1"/>
-    <w:lsdException w:name="Medium List 2 Accent 1" w:semiHidden="0" w:uiPriority="66" w:unhideWhenUsed="0"/>
-    <w:lsdException w:name="Medium Grid 1 Accent 1" w:semiHidden="0" w:uiPriority="67" w:unhideWhenUsed="0"/>
-    <w:lsdException w:name="Medium Grid 2 Accent 1" w:semiHidden="0" w:uiPriority="68" w:unhideWhenUsed="0"/>
-    <w:lsdException w:name="Medium Grid 3 Accent 1" w:semiHidden="0" w:uiPriority="69" w:unhideWhenUsed="0"/>
-    <w:lsdException w:name="Dark List Accent 1" w:semiHidden="0" w:uiPriority="70" w:unhideWhenUsed="0"/>
-    <w:lsdException w:name="Colorful Shading Accent 1" w:semiHidden="0" w:uiPriority="71" w:unhideWhenUsed="0"/>
-    <w:lsdException w:name="Colorful List Accent 1" w:semiHidden="0" w:uiPriority="72" w:unhideWhenUsed="0"/>
-    <w:lsdException w:name="Colorful Grid Accent 1" w:semiHidden="0" w:uiPriority="73" w:unhideWhenUsed="0"/>
-    <w:lsdException w:name="Light Shading Accent 2" w:semiHidden="0" w:uiPriority="60" w:unhideWhenUsed="0"/>
-    <w:lsdException w:name="Light List Accent 2" w:semiHidden="0" w:uiPriority="61" w:unhideWhenUsed="0"/>
-    <w:lsdException w:name="Light Grid Accent 2" w:semiHidden="0" w:uiPriority="62" w:unhideWhenUsed="0"/>
-    <w:lsdException w:name="Medium Shading 1 Accent 2" w:semiHidden="0" w:uiPriority="63" w:unhideWhenUsed="0"/>
-    <w:lsdException w:name="Medium Shading 2 Accent 2" w:semiHidden="0" w:uiPriority="64" w:unhideWhenUsed="0"/>
-    <w:lsdException w:name="Medium List 1 Accent 2" w:semiHidden="0" w:uiPriority="65" w:unhideWhenUsed="0"/>
-    <w:lsdException w:name="Medium List 2 Accent 2" w:semiHidden="0" w:uiPriority="66" w:unhideWhenUsed="0"/>
-    <w:lsdException w:name="Medium Grid 1 Accent 2" w:semiHidden="0" w:uiPriority="67" w:unhideWhenUsed="0"/>
-    <w:lsdException w:name="Medium Grid 2 Accent 2" w:semiHidden="0" w:uiPriority="68" w:unhideWhenUsed="0"/>
-    <w:lsdException w:name="Medium Grid 3 Accent 2" w:semiHidden="0" w:uiPriority="69" w:unhideWhenUsed="0"/>
-    <w:lsdException w:name="Dark List Accent 2" w:semiHidden="0" w:uiPriority="70" w:unhideWhenUsed="0"/>
-    <w:lsdException w:name="Colorful Shading Accent 2" w:semiHidden="0" w:uiPriority="71" w:unhideWhenUsed="0"/>
-    <w:lsdException w:name="Colorful List Accent 2" w:semiHidden="0" w:uiPriority="72" w:unhideWhenUsed="0"/>
-    <w:lsdException w:name="Colorful Grid Accent 2" w:semiHidden="0" w:uiPriority="73" w:unhideWhenUsed="0"/>
-    <w:lsdException w:name="Light Shading Accent 3" w:semiHidden="0" w:uiPriority="60" w:unhideWhenUsed="0"/>
-    <w:lsdException w:name="Light List Accent 3" w:semiHidden="0" w:uiPriority="61" w:unhideWhenUsed="0"/>
-    <w:lsdException w:name="Light Grid Accent 3" w:semiHidden="0" w:uiPriority="62" w:unhideWhenUsed="0"/>
-    <w:lsdException w:name="Medium Shading 1 Accent 3" w:semiHidden="0" w:uiPriority="63" w:unhideWhenUsed="0"/>
-    <w:lsdException w:name="Medium Shading 2 Accent 3" w:semiHidden="0" w:uiPriority="64" w:unhideWhenUsed="0"/>
-    <w:lsdException w:name="Medium List 1 Accent 3" w:semiHidden="0" w:uiPriority="65" w:unhideWhenUsed="0"/>
-    <w:lsdException w:name="Medium List 2 Accent 3" w:semiHidden="0" w:uiPriority="66" w:unhideWhenUsed="0"/>
-    <w:lsdException w:name="Medium Grid 1 Accent 3" w:semiHidden="0" w:uiPriority="67" w:unhideWhenUsed="0"/>
-    <w:lsdException w:name="Medium Grid 2 Accent 3" w:semiHidden="0" w:uiPriority="68" w:unhideWhenUsed="0"/>
-    <w:lsdException w:name="Medium Grid 3 Accent 3" w:semiHidden="0" w:uiPriority="69" w:unhideWhenUsed="0"/>
-    <w:lsdException w:name="Dark List Accent 3" w:semiHidden="0" w:uiPriority="70" w:unhideWhenUsed="0"/>
-    <w:lsdException w:name="Colorful Shading Accent 3" w:semiHidden="0" w:uiPriority="71" w:unhideWhenUsed="0"/>
-    <w:lsdException w:name="Colorful List Accent 3" w:semiHidden="0" w:uiPriority="72" w:unhideWhenUsed="0"/>
-    <w:lsdException w:name="Colorful Grid Accent 3" w:semiHidden="0" w:uiPriority="73" w:unhideWhenUsed="0"/>
-    <w:lsdException w:name="Light Shading Accent 4" w:semiHidden="0" w:uiPriority="60" w:unhideWhenUsed="0"/>
-    <w:lsdException w:name="Light List Accent 4" w:semiHidden="0" w:uiPriority="61" w:unhideWhenUsed="0"/>
-    <w:lsdException w:name="Light Grid Accent 4" w:semiHidden="0" w:uiPriority="62" w:unhideWhenUsed="0"/>
-    <w:lsdException w:name="Medium Shading 1 Accent 4" w:semiHidden="0" w:uiPriority="63" w:unhideWhenUsed="0"/>
-    <w:lsdException w:name="Medium Shading 2 Accent 4" w:semiHidden="0" w:uiPriority="64" w:unhideWhenUsed="0"/>
-    <w:lsdException w:name="Medium List 1 Accent 4" w:semiHidden="0" w:uiPriority="65" w:unhideWhenUsed="0"/>
-    <w:lsdException w:name="Medium List 2 Accent 4" w:semiHidden="0" w:uiPriority="66" w:unhideWhenUsed="0"/>
-    <w:lsdException w:name="Medium Grid 1 Accent 4" w:semiHidden="0" w:uiPriority="67" w:unhideWhenUsed="0"/>
-    <w:lsdException w:name="Medium Grid 2 Accent 4" w:semiHidden="0" w:uiPriority="68" w:unhideWhenUsed="0"/>
-    <w:lsdException w:name="Medium Grid 3 Accent 4" w:semiHidden="0" w:uiPriority="69" w:unhideWhenUsed="0"/>
-    <w:lsdException w:name="Dark List Accent 4" w:semiHidden="0" w:uiPriority="70" w:unhideWhenUsed="0"/>
-    <w:lsdException w:name="Colorful Shading Accent 4" w:semiHidden="0" w:uiPriority="71" w:unhideWhenUsed="0"/>
-    <w:lsdException w:name="Colorful List Accent 4" w:semiHidden="0" w:uiPriority="72" w:unhideWhenUsed="0"/>
-    <w:lsdException w:name="Colorful Grid Accent 4" w:semiHidden="0" w:uiPriority="73" w:unhideWhenUsed="0"/>
-    <w:lsdException w:name="Light Shading Accent 5" w:semiHidden="0" w:uiPriority="60" w:unhideWhenUsed="0"/>
-    <w:lsdException w:name="Light List Accent 5" w:semiHidden="0" w:uiPriority="61" w:unhideWhenUsed="0"/>
-    <w:lsdException w:name="Light Grid Accent 5" w:semiHidden="0" w:uiPriority="62" w:unhideWhenUsed="0"/>
-    <w:lsdException w:name="Medium Shading 1 Accent 5" w:semiHidden="0" w:uiPriority="63" w:unhideWhenUsed="0"/>
-    <w:lsdException w:name="Medium Shading 2 Accent 5" w:semiHidden="0" w:uiPriority="64" w:unhideWhenUsed="0"/>
-    <w:lsdException w:name="Medium List 1 Accent 5" w:semiHidden="0" w:uiPriority="65" w:unhideWhenUsed="0"/>
-    <w:lsdException w:name="Medium List 2 Accent 5" w:semiHidden="0" w:uiPriority="66" w:unhideWhenUsed="0"/>
-    <w:lsdException w:name="Medium Grid 1 Accent 5" w:semiHidden="0" w:uiPriority="67" w:unhideWhenUsed="0"/>
-    <w:lsdException w:name="Medium Grid 2 Accent 5" w:semiHidden="0" w:uiPriority="68" w:unhideWhenUsed="0"/>
-    <w:lsdException w:name="Medium Grid 3 Accent 5" w:semiHidden="0" w:uiPriority="69" w:unhideWhenUsed="0"/>
-    <w:lsdException w:name="Dark List Accent 5" w:semiHidden="0" w:uiPriority="70" w:unhideWhenUsed="0"/>
-    <w:lsdException w:name="Colorful Shading Accent 5" w:semiHidden="0" w:uiPriority="71" w:unhideWhenUsed="0"/>
-    <w:lsdException w:name="Colorful List Accent 5" w:semiHidden="0" w:uiPriority="72" w:unhideWhenUsed="0"/>
-    <w:lsdException w:name="Colorful Grid Accent 5" w:semiHidden="0" w:uiPriority="73" w:unhideWhenUsed="0"/>
-    <w:lsdException w:name="Light Shading Accent 6" w:semiHidden="0" w:uiPriority="60" w:unhideWhenUsed="0"/>
-    <w:lsdException w:name="Light List Accent 6" w:semiHidden="0" w:uiPriority="61" w:unhideWhenUsed="0"/>
-    <w:lsdException w:name="Light Grid Accent 6" w:semiHidden="0" w:uiPriority="62" w:unhideWhenUsed="0"/>
-    <w:lsdException w:name="Medium Shading 1 Accent 6" w:semiHidden="0" w:uiPriority="63" w:unhideWhenUsed="0"/>
-    <w:lsdException w:name="Medium Shading 2 Accent 6" w:semiHidden="0" w:uiPriority="64" w:unhideWhenUsed="0"/>
-    <w:lsdException w:name="Medium List 1 Accent 6" w:semiHidden="0" w:uiPriority="65" w:unhideWhenUsed="0"/>
-    <w:lsdException w:name="Medium List 2 Accent 6" w:semiHidden="0" w:uiPriority="66" w:unhideWhenUsed="0"/>
-    <w:lsdException w:name="Medium Grid 1 Accent 6" w:semiHidden="0" w:uiPriority="67" w:unhideWhenUsed="0"/>
-    <w:lsdException w:name="Medium Grid 2 Accent 6" w:semiHidden="0" w:uiPriority="68" w:unhideWhenUsed="0"/>
-    <w:lsdException w:name="Medium Grid 3 Accent 6" w:semiHidden="0" w:uiPriority="69" w:unhideWhenUsed="0"/>
-    <w:lsdException w:name="Dark List Accent 6" w:semiHidden="0" w:uiPriority="70" w:unhideWhenUsed="0"/>
-    <w:lsdException w:name="Colorful Shading Accent 6" w:semiHidden="0" w:uiPriority="71" w:unhideWhenUsed="0"/>
-    <w:lsdException w:name="Colorful List Accent 6" w:semiHidden="0" w:uiPriority="72" w:unhideWhenUsed="0"/>
-    <w:lsdException w:name="Colorful Grid Accent 6" w:semiHidden="0" w:uiPriority="73" w:unhideWhenUsed="0"/>
-    <w:lsdException w:name="Subtle Emphasis" w:semiHidden="0" w:uiPriority="19" w:unhideWhenUsed="0" w:qFormat="1"/>
-    <w:lsdException w:name="Intense Emphasis" w:semiHidden="0" w:uiPriority="21" w:unhideWhenUsed="0" w:qFormat="1"/>
-    <w:lsdException w:name="Subtle Reference" w:semiHidden="0" w:uiPriority="31" w:unhideWhenUsed="0" w:qFormat="1"/>
-    <w:lsdException w:name="Intense Reference" w:semiHidden="0" w:uiPriority="32" w:unhideWhenUsed="0" w:qFormat="1"/>
-    <w:lsdException w:name="Book Title" w:semiHidden="0" w:uiPriority="33" w:unhideWhenUsed="0" w:qFormat="1"/>
-    <w:lsdException w:name="Bibliography" w:uiPriority="37"/>
-    <w:lsdException w:name="TOC Heading" w:uiPriority="39" w:qFormat="1"/>
+  <w:latentStyles w:defLockedState="0" w:defUIPriority="99" w:defSemiHidden="0" w:defUnhideWhenUsed="0" w:defQFormat="0" w:count="371">
+    <w:lsdException w:name="Normal" w:uiPriority="0" w:qFormat="1"/>
+    <w:lsdException w:name="heading 1" w:uiPriority="9" w:qFormat="1"/>
+    <w:lsdException w:name="heading 2" w:semiHidden="1" w:uiPriority="9" w:unhideWhenUsed="1" w:qFormat="1"/>
+    <w:lsdException w:name="heading 3" w:semiHidden="1" w:uiPriority="9" w:unhideWhenUsed="1" w:qFormat="1"/>
+    <w:lsdException w:name="heading 4" w:semiHidden="1" w:uiPriority="9" w:unhideWhenUsed="1" w:qFormat="1"/>
+    <w:lsdException w:name="heading 5" w:semiHidden="1" w:uiPriority="9" w:unhideWhenUsed="1" w:qFormat="1"/>
+    <w:lsdException w:name="heading 6" w:semiHidden="1" w:uiPriority="9" w:unhideWhenUsed="1" w:qFormat="1"/>
+    <w:lsdException w:name="heading 7" w:semiHidden="1" w:uiPriority="9" w:unhideWhenUsed="1" w:qFormat="1"/>
+    <w:lsdException w:name="heading 8" w:semiHidden="1" w:uiPriority="9" w:unhideWhenUsed="1" w:qFormat="1"/>
+    <w:lsdException w:name="heading 9" w:semiHidden="1" w:uiPriority="9" w:unhideWhenUsed="1" w:qFormat="1"/>
+    <w:lsdException w:name="index 1" w:semiHidden="1" w:unhideWhenUsed="1"/>
+    <w:lsdException w:name="index 2" w:semiHidden="1" w:unhideWhenUsed="1"/>
+    <w:lsdException w:name="index 3" w:semiHidden="1" w:unhideWhenUsed="1"/>
+    <w:lsdException w:name="index 4" w:semiHidden="1" w:unhideWhenUsed="1"/>
+    <w:lsdException w:name="index 5" w:semiHidden="1" w:unhideWhenUsed="1"/>
+    <w:lsdException w:name="index 6" w:semiHidden="1" w:unhideWhenUsed="1"/>
+    <w:lsdException w:name="index 7" w:semiHidden="1" w:unhideWhenUsed="1"/>
+    <w:lsdException w:name="index 8" w:semiHidden="1" w:unhideWhenUsed="1"/>
+    <w:lsdException w:name="index 9" w:semiHidden="1" w:unhideWhenUsed="1"/>
+    <w:lsdException w:name="toc 1" w:semiHidden="1" w:uiPriority="39" w:unhideWhenUsed="1"/>
+    <w:lsdException w:name="toc 2" w:semiHidden="1" w:uiPriority="39" w:unhideWhenUsed="1"/>
+    <w:lsdException w:name="toc 3" w:semiHidden="1" w:uiPriority="39" w:unhideWhenUsed="1"/>
+    <w:lsdException w:name="toc 4" w:semiHidden="1" w:uiPriority="39" w:unhideWhenUsed="1"/>
+    <w:lsdException w:name="toc 5" w:semiHidden="1" w:uiPriority="39" w:unhideWhenUsed="1"/>
+    <w:lsdException w:name="toc 6" w:semiHidden="1" w:uiPriority="39" w:unhideWhenUsed="1"/>
+    <w:lsdException w:name="toc 7" w:semiHidden="1" w:uiPriority="39" w:unhideWhenUsed="1"/>
+    <w:lsdException w:name="toc 8" w:semiHidden="1" w:uiPriority="39" w:unhideWhenUsed="1"/>
+    <w:lsdException w:name="toc 9" w:semiHidden="1" w:uiPriority="39" w:unhideWhenUsed="1"/>
+    <w:lsdException w:name="Normal Indent" w:semiHidden="1" w:unhideWhenUsed="1"/>
+    <w:lsdException w:name="footnote text" w:semiHidden="1" w:unhideWhenUsed="1"/>
+    <w:lsdException w:name="annotation text" w:semiHidden="1" w:unhideWhenUsed="1"/>
+    <w:lsdException w:name="header" w:semiHidden="1" w:unhideWhenUsed="1"/>
+    <w:lsdException w:name="footer" w:semiHidden="1" w:unhideWhenUsed="1"/>
+    <w:lsdException w:name="index heading" w:semiHidden="1" w:unhideWhenUsed="1"/>
+    <w:lsdException w:name="caption" w:semiHidden="1" w:uiPriority="35" w:unhideWhenUsed="1" w:qFormat="1"/>
+    <w:lsdException w:name="table of figures" w:semiHidden="1" w:unhideWhenUsed="1"/>
+    <w:lsdException w:name="envelope address" w:semiHidden="1" w:unhideWhenUsed="1"/>
+    <w:lsdException w:name="envelope return" w:semiHidden="1" w:unhideWhenUsed="1"/>
+    <w:lsdException w:name="footnote reference" w:semiHidden="1" w:unhideWhenUsed="1"/>
+    <w:lsdException w:name="annotation reference" w:semiHidden="1" w:unhideWhenUsed="1"/>
+    <w:lsdException w:name="line number" w:semiHidden="1" w:unhideWhenUsed="1"/>
+    <w:lsdException w:name="page number" w:semiHidden="1" w:unhideWhenUsed="1"/>
+    <w:lsdException w:name="endnote reference" w:semiHidden="1" w:unhideWhenUsed="1"/>
+    <w:lsdException w:name="endnote text" w:semiHidden="1" w:unhideWhenUsed="1"/>
+    <w:lsdException w:name="table of authorities" w:semiHidden="1" w:unhideWhenUsed="1"/>
+    <w:lsdException w:name="macro" w:semiHidden="1" w:unhideWhenUsed="1"/>
+    <w:lsdException w:name="toa heading" w:semiHidden="1" w:unhideWhenUsed="1"/>
+    <w:lsdException w:name="List" w:semiHidden="1" w:unhideWhenUsed="1"/>
+    <w:lsdException w:name="List Bullet" w:semiHidden="1" w:unhideWhenUsed="1"/>
+    <w:lsdException w:name="List Number" w:semiHidden="1" w:unhideWhenUsed="1"/>
+    <w:lsdException w:name="List 2" w:semiHidden="1" w:unhideWhenUsed="1"/>
+    <w:lsdException w:name="List 3" w:semiHidden="1" w:unhideWhenUsed="1"/>
+    <w:lsdException w:name="List 4" w:semiHidden="1" w:unhideWhenUsed="1"/>
+    <w:lsdException w:name="List 5" w:semiHidden="1" w:unhideWhenUsed="1"/>
+    <w:lsdException w:name="List Bullet 2" w:semiHidden="1" w:unhideWhenUsed="1"/>
+    <w:lsdException w:name="List Bullet 3" w:semiHidden="1" w:unhideWhenUsed="1"/>
+    <w:lsdException w:name="List Bullet 4" w:semiHidden="1" w:unhideWhenUsed="1"/>
+    <w:lsdException w:name="List Bullet 5" w:semiHidden="1" w:unhideWhenUsed="1"/>
+    <w:lsdException w:name="List Number 2" w:semiHidden="1" w:unhideWhenUsed="1"/>
+    <w:lsdException w:name="List Number 3" w:semiHidden="1" w:unhideWhenUsed="1"/>
+    <w:lsdException w:name="List Number 4" w:semiHidden="1" w:unhideWhenUsed="1"/>
+    <w:lsdException w:name="List Number 5" w:semiHidden="1" w:unhideWhenUsed="1"/>
+    <w:lsdException w:name="Title" w:uiPriority="10" w:qFormat="1"/>
+    <w:lsdException w:name="Closing" w:semiHidden="1" w:unhideWhenUsed="1"/>
+    <w:lsdException w:name="Signature" w:semiHidden="1" w:unhideWhenUsed="1"/>
+    <w:lsdException w:name="Default Paragraph Font" w:semiHidden="1" w:uiPriority="1" w:unhideWhenUsed="1"/>
+    <w:lsdException w:name="Body Text" w:semiHidden="1" w:unhideWhenUsed="1"/>
+    <w:lsdException w:name="Body Text Indent" w:semiHidden="1" w:unhideWhenUsed="1"/>
+    <w:lsdException w:name="List Continue" w:semiHidden="1" w:unhideWhenUsed="1"/>
+    <w:lsdException w:name="List Continue 2" w:semiHidden="1" w:unhideWhenUsed="1"/>
+    <w:lsdException w:name="List Continue 3" w:semiHidden="1" w:unhideWhenUsed="1"/>
+    <w:lsdException w:name="List Continue 4" w:semiHidden="1" w:unhideWhenUsed="1"/>
+    <w:lsdException w:name="List Continue 5" w:semiHidden="1" w:unhideWhenUsed="1"/>
+    <w:lsdException w:name="Message Header" w:semiHidden="1" w:unhideWhenUsed="1"/>
+    <w:lsdException w:name="Subtitle" w:uiPriority="11" w:qFormat="1"/>
+    <w:lsdException w:name="Salutation" w:semiHidden="1" w:unhideWhenUsed="1"/>
+    <w:lsdException w:name="Date" w:semiHidden="1" w:unhideWhenUsed="1"/>
+    <w:lsdException w:name="Body Text First Indent" w:semiHidden="1" w:unhideWhenUsed="1"/>
+    <w:lsdException w:name="Body Text First Indent 2" w:semiHidden="1" w:unhideWhenUsed="1"/>
+    <w:lsdException w:name="Note Heading" w:semiHidden="1" w:unhideWhenUsed="1"/>
+    <w:lsdException w:name="Body Text 2" w:semiHidden="1" w:unhideWhenUsed="1"/>
+    <w:lsdException w:name="Body Text 3" w:semiHidden="1" w:unhideWhenUsed="1"/>
+    <w:lsdException w:name="Body Text Indent 2" w:semiHidden="1" w:unhideWhenUsed="1"/>
+    <w:lsdException w:name="Body Text Indent 3" w:semiHidden="1" w:unhideWhenUsed="1"/>
+    <w:lsdException w:name="Block Text" w:semiHidden="1" w:unhideWhenUsed="1"/>
+    <w:lsdException w:name="Hyperlink" w:semiHidden="1" w:unhideWhenUsed="1"/>
+    <w:lsdException w:name="FollowedHyperlink" w:semiHidden="1" w:unhideWhenUsed="1"/>
+    <w:lsdException w:name="Strong" w:uiPriority="22" w:qFormat="1"/>
+    <w:lsdException w:name="Emphasis" w:uiPriority="20" w:qFormat="1"/>
+    <w:lsdException w:name="Document Map" w:semiHidden="1" w:unhideWhenUsed="1"/>
+    <w:lsdException w:name="Plain Text" w:semiHidden="1" w:unhideWhenUsed="1"/>
+    <w:lsdException w:name="E-mail Signature" w:semiHidden="1" w:unhideWhenUsed="1"/>
+    <w:lsdException w:name="HTML Top of Form" w:semiHidden="1" w:unhideWhenUsed="1"/>
+    <w:lsdException w:name="HTML Bottom of Form" w:semiHidden="1" w:unhideWhenUsed="1"/>
+    <w:lsdException w:name="Normal (Web)" w:semiHidden="1" w:unhideWhenUsed="1"/>
+    <w:lsdException w:name="HTML Acronym" w:semiHidden="1" w:unhideWhenUsed="1"/>
+    <w:lsdException w:name="HTML Address" w:semiHidden="1" w:unhideWhenUsed="1"/>
+    <w:lsdException w:name="HTML Cite" w:semiHidden="1" w:unhideWhenUsed="1"/>
+    <w:lsdException w:name="HTML Code" w:semiHidden="1" w:unhideWhenUsed="1"/>
+    <w:lsdException w:name="HTML Definition" w:semiHidden="1" w:unhideWhenUsed="1"/>
+    <w:lsdException w:name="HTML Keyboard" w:semiHidden="1" w:unhideWhenUsed="1"/>
+    <w:lsdException w:name="HTML Preformatted" w:semiHidden="1" w:unhideWhenUsed="1"/>
+    <w:lsdException w:name="HTML Sample" w:semiHidden="1" w:unhideWhenUsed="1"/>
+    <w:lsdException w:name="HTML Typewriter" w:semiHidden="1" w:unhideWhenUsed="1"/>
+    <w:lsdException w:name="HTML Variable" w:semiHidden="1" w:unhideWhenUsed="1"/>
+    <w:lsdException w:name="Normal Table" w:semiHidden="1" w:unhideWhenUsed="1"/>
+    <w:lsdException w:name="annotation subject" w:semiHidden="1" w:unhideWhenUsed="1"/>
+    <w:lsdException w:name="No List" w:semiHidden="1" w:unhideWhenUsed="1"/>
+    <w:lsdException w:name="Outline List 1" w:semiHidden="1" w:unhideWhenUsed="1"/>
+    <w:lsdException w:name="Outline List 2" w:semiHidden="1" w:unhideWhenUsed="1"/>
+    <w:lsdException w:name="Outline List 3" w:semiHidden="1" w:unhideWhenUsed="1"/>
+    <w:lsdException w:name="Table Simple 1" w:semiHidden="1" w:unhideWhenUsed="1"/>
+    <w:lsdException w:name="Table Simple 2" w:semiHidden="1" w:unhideWhenUsed="1"/>
+    <w:lsdException w:name="Table Simple 3" w:semiHidden="1" w:unhideWhenUsed="1"/>
+    <w:lsdException w:name="Table Classic 1" w:semiHidden="1" w:unhideWhenUsed="1"/>
+    <w:lsdException w:name="Table Classic 2" w:semiHidden="1" w:unhideWhenUsed="1"/>
+    <w:lsdException w:name="Table Classic 3" w:semiHidden="1" w:unhideWhenUsed="1"/>
+    <w:lsdException w:name="Table Classic 4" w:semiHidden="1" w:unhideWhenUsed="1"/>
+    <w:lsdException w:name="Table Colorful 1" w:semiHidden="1" w:unhideWhenUsed="1"/>
+    <w:lsdException w:name="Table Colorful 2" w:semiHidden="1" w:unhideWhenUsed="1"/>
+    <w:lsdException w:name="Table Colorful 3" w:semiHidden="1" w:unhideWhenUsed="1"/>
+    <w:lsdException w:name="Table Columns 1" w:semiHidden="1" w:unhideWhenUsed="1"/>
+    <w:lsdException w:name="Table Columns 2" w:semiHidden="1" w:unhideWhenUsed="1"/>
+    <w:lsdException w:name="Table Columns 3" w:semiHidden="1" w:unhideWhenUsed="1"/>
+    <w:lsdException w:name="Table Columns 4" w:semiHidden="1" w:unhideWhenUsed="1"/>
+    <w:lsdException w:name="Table Columns 5" w:semiHidden="1" w:unhideWhenUsed="1"/>
+    <w:lsdException w:name="Table Grid 1" w:semiHidden="1" w:unhideWhenUsed="1"/>
+    <w:lsdException w:name="Table Grid 2" w:semiHidden="1" w:unhideWhenUsed="1"/>
+    <w:lsdException w:name="Table Grid 3" w:semiHidden="1" w:unhideWhenUsed="1"/>
+    <w:lsdException w:name="Table Grid 4" w:semiHidden="1" w:unhideWhenUsed="1"/>
+    <w:lsdException w:name="Table Grid 5" w:semiHidden="1" w:unhideWhenUsed="1"/>
+    <w:lsdException w:name="Table Grid 6" w:semiHidden="1" w:unhideWhenUsed="1"/>
+    <w:lsdException w:name="Table Grid 7" w:semiHidden="1" w:unhideWhenUsed="1"/>
+    <w:lsdException w:name="Table Grid 8" w:semiHidden="1" w:unhideWhenUsed="1"/>
+    <w:lsdException w:name="Table List 1" w:semiHidden="1" w:unhideWhenUsed="1"/>
+    <w:lsdException w:name="Table List 2" w:semiHidden="1" w:unhideWhenUsed="1"/>
+    <w:lsdException w:name="Table List 3" w:semiHidden="1" w:unhideWhenUsed="1"/>
+    <w:lsdException w:name="Table List 4" w:semiHidden="1" w:unhideWhenUsed="1"/>
+    <w:lsdException w:name="Table List 5" w:semiHidden="1" w:unhideWhenUsed="1"/>
+    <w:lsdException w:name="Table List 6" w:semiHidden="1" w:unhideWhenUsed="1"/>
+    <w:lsdException w:name="Table List 7" w:semiHidden="1" w:unhideWhenUsed="1"/>
+    <w:lsdException w:name="Table List 8" w:semiHidden="1" w:unhideWhenUsed="1"/>
+    <w:lsdException w:name="Table 3D effects 1" w:semiHidden="1" w:unhideWhenUsed="1"/>
+    <w:lsdException w:name="Table 3D effects 2" w:semiHidden="1" w:unhideWhenUsed="1"/>
+    <w:lsdException w:name="Table 3D effects 3" w:semiHidden="1" w:unhideWhenUsed="1"/>
+    <w:lsdException w:name="Table Contemporary" w:semiHidden="1" w:unhideWhenUsed="1"/>
+    <w:lsdException w:name="Table Elegant" w:semiHidden="1" w:unhideWhenUsed="1"/>
+    <w:lsdException w:name="Table Professional" w:semiHidden="1" w:unhideWhenUsed="1"/>
+    <w:lsdException w:name="Table Subtle 1" w:semiHidden="1" w:unhideWhenUsed="1"/>
+    <w:lsdException w:name="Table Subtle 2" w:semiHidden="1" w:unhideWhenUsed="1"/>
+    <w:lsdException w:name="Table Web 1" w:semiHidden="1" w:unhideWhenUsed="1"/>
+    <w:lsdException w:name="Table Web 2" w:semiHidden="1" w:unhideWhenUsed="1"/>
+    <w:lsdException w:name="Table Web 3" w:semiHidden="1" w:unhideWhenUsed="1"/>
+    <w:lsdException w:name="Balloon Text" w:semiHidden="1" w:unhideWhenUsed="1"/>
+    <w:lsdException w:name="Table Grid" w:uiPriority="59"/>
+    <w:lsdException w:name="Table Theme" w:semiHidden="1" w:unhideWhenUsed="1"/>
+    <w:lsdException w:name="Placeholder Text" w:semiHidden="1"/>
+    <w:lsdException w:name="No Spacing" w:uiPriority="1" w:qFormat="1"/>
+    <w:lsdException w:name="Light Shading" w:uiPriority="60"/>
+    <w:lsdException w:name="Light List" w:uiPriority="61"/>
+    <w:lsdException w:name="Light Grid" w:uiPriority="62"/>
+    <w:lsdException w:name="Medium Shading 1" w:uiPriority="63"/>
+    <w:lsdException w:name="Medium Shading 2" w:uiPriority="64"/>
+    <w:lsdException w:name="Medium List 1" w:uiPriority="65"/>
+    <w:lsdException w:name="Medium List 2" w:uiPriority="66"/>
+    <w:lsdException w:name="Medium Grid 1" w:uiPriority="67"/>
+    <w:lsdException w:name="Medium Grid 2" w:uiPriority="68"/>
+    <w:lsdException w:name="Medium Grid 3" w:uiPriority="69"/>
+    <w:lsdException w:name="Dark List" w:uiPriority="70"/>
+    <w:lsdException w:name="Colorful Shading" w:uiPriority="71"/>
+    <w:lsdException w:name="Colorful List" w:uiPriority="72"/>
+    <w:lsdException w:name="Colorful Grid" w:uiPriority="73"/>
+    <w:lsdException w:name="Light Shading Accent 1" w:uiPriority="60"/>
+    <w:lsdException w:name="Light List Accent 1" w:uiPriority="61"/>
+    <w:lsdException w:name="Light Grid Accent 1" w:uiPriority="62"/>
+    <w:lsdException w:name="Medium Shading 1 Accent 1" w:uiPriority="63"/>
+    <w:lsdException w:name="Medium Shading 2 Accent 1" w:uiPriority="64"/>
+    <w:lsdException w:name="Medium List 1 Accent 1" w:uiPriority="65"/>
+    <w:lsdException w:name="Revision" w:semiHidden="1"/>
+    <w:lsdException w:name="List Paragraph" w:uiPriority="34" w:qFormat="1"/>
+    <w:lsdException w:name="Quote" w:uiPriority="29" w:qFormat="1"/>
+    <w:lsdException w:name="Intense Quote" w:uiPriority="30" w:qFormat="1"/>
+    <w:lsdException w:name="Medium List 2 Accent 1" w:uiPriority="66"/>
+    <w:lsdException w:name="Medium Grid 1 Accent 1" w:uiPriority="67"/>
+    <w:lsdException w:name="Medium Grid 2 Accent 1" w:uiPriority="68"/>
+    <w:lsdException w:name="Medium Grid 3 Accent 1" w:uiPriority="69"/>
+    <w:lsdException w:name="Dark List Accent 1" w:uiPriority="70"/>
+    <w:lsdException w:name="Colorful Shading Accent 1" w:uiPriority="71"/>
+    <w:lsdException w:name="Colorful List Accent 1" w:uiPriority="72"/>
+    <w:lsdException w:name="Colorful Grid Accent 1" w:uiPriority="73"/>
+    <w:lsdException w:name="Light Shading Accent 2" w:uiPriority="60"/>
+    <w:lsdException w:name="Light List Accent 2" w:uiPriority="61"/>
+    <w:lsdException w:name="Light Grid Accent 2" w:uiPriority="62"/>
+    <w:lsdException w:name="Medium Shading 1 Accent 2" w:uiPriority="63"/>
+    <w:lsdException w:name="Medium Shading 2 Accent 2" w:uiPriority="64"/>
+    <w:lsdException w:name="Medium List 1 Accent 2" w:uiPriority="65"/>
+    <w:lsdException w:name="Medium List 2 Accent 2" w:uiPriority="66"/>
+    <w:lsdException w:name="Medium Grid 1 Accent 2" w:uiPriority="67"/>
+    <w:lsdException w:name="Medium Grid 2 Accent 2" w:uiPriority="68"/>
+    <w:lsdException w:name="Medium Grid 3 Accent 2" w:uiPriority="69"/>
+    <w:lsdException w:name="Dark List Accent 2" w:uiPriority="70"/>
+    <w:lsdException w:name="Colorful Shading Accent 2" w:uiPriority="71"/>
+    <w:lsdException w:name="Colorful List Accent 2" w:uiPriority="72"/>
+    <w:lsdException w:name="Colorful Grid Accent 2" w:uiPriority="73"/>
+    <w:lsdException w:name="Light Shading Accent 3" w:uiPriority="60"/>
+    <w:lsdException w:name="Light List Accent 3" w:uiPriority="61"/>
+    <w:lsdException w:name="Light Grid Accent 3" w:uiPriority="62"/>
+    <w:lsdException w:name="Medium Shading 1 Accent 3" w:uiPriority="63"/>
+    <w:lsdException w:name="Medium Shading 2 Accent 3" w:uiPriority="64"/>
+    <w:lsdException w:name="Medium List 1 Accent 3" w:uiPriority="65"/>
+    <w:lsdException w:name="Medium List 2 Accent 3" w:uiPriority="66"/>
+    <w:lsdException w:name="Medium Grid 1 Accent 3" w:uiPriority="67"/>
+    <w:lsdException w:name="Medium Grid 2 Accent 3" w:uiPriority="68"/>
+    <w:lsdException w:name="Medium Grid 3 Accent 3" w:uiPriority="69"/>
+    <w:lsdException w:name="Dark List Accent 3" w:uiPriority="70"/>
+    <w:lsdException w:name="Colorful Shading Accent 3" w:uiPriority="71"/>
+    <w:lsdException w:name="Colorful List Accent 3" w:uiPriority="72"/>
+    <w:lsdException w:name="Colorful Grid Accent 3" w:uiPriority="73"/>
+    <w:lsdException w:name="Light Shading Accent 4" w:uiPriority="60"/>
+    <w:lsdException w:name="Light List Accent 4" w:uiPriority="61"/>
+    <w:lsdException w:name="Light Grid Accent 4" w:uiPriority="62"/>
+    <w:lsdException w:name="Medium Shading 1 Accent 4" w:uiPriority="63"/>
+    <w:lsdException w:name="Medium Shading 2 Accent 4" w:uiPriority="64"/>
+    <w:lsdException w:name="Medium List 1 Accent 4" w:uiPriority="65"/>
+    <w:lsdException w:name="Medium List 2 Accent 4" w:uiPriority="66"/>
+    <w:lsdException w:name="Medium Grid 1 Accent 4" w:uiPriority="67"/>
+    <w:lsdException w:name="Medium Grid 2 Accent 4" w:uiPriority="68"/>
+    <w:lsdException w:name="Medium Grid 3 Accent 4" w:uiPriority="69"/>
+    <w:lsdException w:name="Dark List Accent 4" w:uiPriority="70"/>
+    <w:lsdException w:name="Colorful Shading Accent 4" w:uiPriority="71"/>
+    <w:lsdException w:name="Colorful List Accent 4" w:uiPriority="72"/>
+    <w:lsdException w:name="Colorful Grid Accent 4" w:uiPriority="73"/>
+    <w:lsdException w:name="Light Shading Accent 5" w:uiPriority="60"/>
+    <w:lsdException w:name="Light List Accent 5" w:uiPriority="61"/>
+    <w:lsdException w:name="Light Grid Accent 5" w:uiPriority="62"/>
+    <w:lsdException w:name="Medium Shading 1 Accent 5" w:uiPriority="63"/>
+    <w:lsdException w:name="Medium Shading 2 Accent 5" w:uiPriority="64"/>
+    <w:lsdException w:name="Medium List 1 Accent 5" w:uiPriority="65"/>
+    <w:lsdException w:name="Medium List 2 Accent 5" w:uiPriority="66"/>
+    <w:lsdException w:name="Medium Grid 1 Accent 5" w:uiPriority="67"/>
+    <w:lsdException w:name="Medium Grid 2 Accent 5" w:uiPriority="68"/>
+    <w:lsdException w:name="Medium Grid 3 Accent 5" w:uiPriority="69"/>
+    <w:lsdException w:name="Dark List Accent 5" w:uiPriority="70"/>
+    <w:lsdException w:name="Colorful Shading Accent 5" w:uiPriority="71"/>
+    <w:lsdException w:name="Colorful List Accent 5" w:uiPriority="72"/>
+    <w:lsdException w:name="Colorful Grid Accent 5" w:uiPriority="73"/>
+    <w:lsdException w:name="Light Shading Accent 6" w:uiPriority="60"/>
+    <w:lsdException w:name="Light List Accent 6" w:uiPriority="61"/>
+    <w:lsdException w:name="Light Grid Accent 6" w:uiPriority="62"/>
+    <w:lsdException w:name="Medium Shading 1 Accent 6" w:uiPriority="63"/>
+    <w:lsdException w:name="Medium Shading 2 Accent 6" w:uiPriority="64"/>
+    <w:lsdException w:name="Medium List 1 Accent 6" w:uiPriority="65"/>
+    <w:lsdException w:name="Medium List 2 Accent 6" w:uiPriority="66"/>
+    <w:lsdException w:name="Medium Grid 1 Accent 6" w:uiPriority="67"/>
+    <w:lsdException w:name="Medium Grid 2 Accent 6" w:uiPriority="68"/>
+    <w:lsdException w:name="Medium Grid 3 Accent 6" w:uiPriority="69"/>
+    <w:lsdException w:name="Dark List Accent 6" w:uiPriority="70"/>
+    <w:lsdException w:name="Colorful Shading Accent 6" w:uiPriority="71"/>
+    <w:lsdException w:name="Colorful List Accent 6" w:uiPriority="72"/>
+    <w:lsdException w:name="Colorful Grid Accent 6" w:uiPriority="73"/>
+    <w:lsdException w:name="Subtle Emphasis" w:uiPriority="19" w:qFormat="1"/>
+    <w:lsdException w:name="Intense Emphasis" w:uiPriority="21" w:qFormat="1"/>
+    <w:lsdException w:name="Subtle Reference" w:uiPriority="31" w:qFormat="1"/>
+    <w:lsdException w:name="Intense Reference" w:uiPriority="32" w:qFormat="1"/>
+    <w:lsdException w:name="Book Title" w:uiPriority="33" w:qFormat="1"/>
+    <w:lsdException w:name="Bibliography" w:semiHidden="1" w:uiPriority="37" w:unhideWhenUsed="1"/>
+    <w:lsdException w:name="TOC Heading" w:semiHidden="1" w:uiPriority="39" w:unhideWhenUsed="1" w:qFormat="1"/>
+    <w:lsdException w:name="Plain Table 1" w:uiPriority="41"/>
+    <w:lsdException w:name="Plain Table 2" w:uiPriority="42"/>
+    <w:lsdException w:name="Plain Table 3" w:uiPriority="43"/>
+    <w:lsdException w:name="Plain Table 4" w:uiPriority="44"/>
+    <w:lsdException w:name="Plain Table 5" w:uiPriority="45"/>
+    <w:lsdException w:name="Grid Table Light" w:uiPriority="40"/>
+    <w:lsdException w:name="Grid Table 1 Light" w:uiPriority="46"/>
+    <w:lsdException w:name="Grid Table 2" w:uiPriority="47"/>
+    <w:lsdException w:name="Grid Table 3" w:uiPriority="48"/>
+    <w:lsdException w:name="Grid Table 4" w:uiPriority="49"/>
+    <w:lsdException w:name="Grid Table 5 Dark" w:uiPriority="50"/>
+    <w:lsdException w:name="Grid Table 6 Colorful" w:uiPriority="51"/>
+    <w:lsdException w:name="Grid Table 7 Colorful" w:uiPriority="52"/>
+    <w:lsdException w:name="Grid Table 1 Light Accent 1" w:uiPriority="46"/>
+    <w:lsdException w:name="Grid Table 2 Accent 1" w:uiPriority="47"/>
+    <w:lsdException w:name="Grid Table 3 Accent 1" w:uiPriority="48"/>
+    <w:lsdException w:name="Grid Table 4 Accent 1" w:uiPriority="49"/>
+    <w:lsdException w:name="Grid Table 5 Dark Accent 1" w:uiPriority="50"/>
+    <w:lsdException w:name="Grid Table 6 Colorful Accent 1" w:uiPriority="51"/>
+    <w:lsdException w:name="Grid Table 7 Colorful Accent 1" w:uiPriority="52"/>
+    <w:lsdException w:name="Grid Table 1 Light Accent 2" w:uiPriority="46"/>
+    <w:lsdException w:name="Grid Table 2 Accent 2" w:uiPriority="47"/>
+    <w:lsdException w:name="Grid Table 3 Accent 2" w:uiPriority="48"/>
+    <w:lsdException w:name="Grid Table 4 Accent 2" w:uiPriority="49"/>
+    <w:lsdException w:name="Grid Table 5 Dark Accent 2" w:uiPriority="50"/>
+    <w:lsdException w:name="Grid Table 6 Colorful Accent 2" w:uiPriority="51"/>
+    <w:lsdException w:name="Grid Table 7 Colorful Accent 2" w:uiPriority="52"/>
+    <w:lsdException w:name="Grid Table 1 Light Accent 3" w:uiPriority="46"/>
+    <w:lsdException w:name="Grid Table 2 Accent 3" w:uiPriority="47"/>
+    <w:lsdException w:name="Grid Table 3 Accent 3" w:uiPriority="48"/>
+    <w:lsdException w:name="Grid Table 4 Accent 3" w:uiPriority="49"/>
+    <w:lsdException w:name="Grid Table 5 Dark Accent 3" w:uiPriority="50"/>
+    <w:lsdException w:name="Grid Table 6 Colorful Accent 3" w:uiPriority="51"/>
+    <w:lsdException w:name="Grid Table 7 Colorful Accent 3" w:uiPriority="52"/>
+    <w:lsdException w:name="Grid Table 1 Light Accent 4" w:uiPriority="46"/>
+    <w:lsdException w:name="Grid Table 2 Accent 4" w:uiPriority="47"/>
+    <w:lsdException w:name="Grid Table 3 Accent 4" w:uiPriority="48"/>
+    <w:lsdException w:name="Grid Table 4 Accent 4" w:uiPriority="49"/>
+    <w:lsdException w:name="Grid Table 5 Dark Accent 4" w:uiPriority="50"/>
+    <w:lsdException w:name="Grid Table 6 Colorful Accent 4" w:uiPriority="51"/>
+    <w:lsdException w:name="Grid Table 7 Colorful Accent 4" w:uiPriority="52"/>
+    <w:lsdException w:name="Grid Table 1 Light Accent 5" w:uiPriority="46"/>
+    <w:lsdException w:name="Grid Table 2 Accent 5" w:uiPriority="47"/>
+    <w:lsdException w:name="Grid Table 3 Accent 5" w:uiPriority="48"/>
+    <w:lsdException w:name="Grid Table 4 Accent 5" w:uiPriority="49"/>
+    <w:lsdException w:name="Grid Table 5 Dark Accent 5" w:uiPriority="50"/>
+    <w:lsdException w:name="Grid Table 6 Colorful Accent 5" w:uiPriority="51"/>
+    <w:lsdException w:name="Grid Table 7 Colorful Accent 5" w:uiPriority="52"/>
+    <w:lsdException w:name="Grid Table 1 Light Accent 6" w:uiPriority="46"/>
+    <w:lsdException w:name="Grid Table 2 Accent 6" w:uiPriority="47"/>
+    <w:lsdException w:name="Grid Table 3 Accent 6" w:uiPriority="48"/>
+    <w:lsdException w:name="Grid Table 4 Accent 6" w:uiPriority="49"/>
+    <w:lsdException w:name="Grid Table 5 Dark Accent 6" w:uiPriority="50"/>
+    <w:lsdException w:name="Grid Table 6 Colorful Accent 6" w:uiPriority="51"/>
+    <w:lsdException w:name="Grid Table 7 Colorful Accent 6" w:uiPriority="52"/>
+    <w:lsdException w:name="List Table 1 Light" w:uiPriority="46"/>
+    <w:lsdException w:name="List Table 2" w:uiPriority="47"/>
+    <w:lsdException w:name="List Table 3" w:uiPriority="48"/>
+    <w:lsdException w:name="List Table 4" w:uiPriority="49"/>
+    <w:lsdException w:name="List Table 5 Dark" w:uiPriority="50"/>
+    <w:lsdException w:name="List Table 6 Colorful" w:uiPriority="51"/>
+    <w:lsdException w:name="List Table 7 Colorful" w:uiPriority="52"/>
+    <w:lsdException w:name="List Table 1 Light Accent 1" w:uiPriority="46"/>
+    <w:lsdException w:name="List Table 2 Accent 1" w:uiPriority="47"/>
+    <w:lsdException w:name="List Table 3 Accent 1" w:uiPriority="48"/>
+    <w:lsdException w:name="List Table 4 Accent 1" w:uiPriority="49"/>
+    <w:lsdException w:name="List Table 5 Dark Accent 1" w:uiPriority="50"/>
+    <w:lsdException w:name="List Table 6 Colorful Accent 1" w:uiPriority="51"/>
+    <w:lsdException w:name="List Table 7 Colorful Accent 1" w:uiPriority="52"/>
+    <w:lsdException w:name="List Table 1 Light Accent 2" w:uiPriority="46"/>
+    <w:lsdException w:name="List Table 2 Accent 2" w:uiPriority="47"/>
+    <w:lsdException w:name="List Table 3 Accent 2" w:uiPriority="48"/>
+    <w:lsdException w:name="List Table 4 Accent 2" w:uiPriority="49"/>
+    <w:lsdException w:name="List Table 5 Dark Accent 2" w:uiPriority="50"/>
+    <w:lsdException w:name="List Table 6 Colorful Accent 2" w:uiPriority="51"/>
+    <w:lsdException w:name="List Table 7 Colorful Accent 2" w:uiPriority="52"/>
+    <w:lsdException w:name="List Table 1 Light Accent 3" w:uiPriority="46"/>
+    <w:lsdException w:name="List Table 2 Accent 3" w:uiPriority="47"/>
+    <w:lsdException w:name="List Table 3 Accent 3" w:uiPriority="48"/>
+    <w:lsdException w:name="List Table 4 Accent 3" w:uiPriority="49"/>
+    <w:lsdException w:name="List Table 5 Dark Accent 3" w:uiPriority="50"/>
+    <w:lsdException w:name="List Table 6 Colorful Accent 3" w:uiPriority="51"/>
+    <w:lsdException w:name="List Table 7 Colorful Accent 3" w:uiPriority="52"/>
+    <w:lsdException w:name="List Table 1 Light Accent 4" w:uiPriority="46"/>
+    <w:lsdException w:name="List Table 2 Accent 4" w:uiPriority="47"/>
+    <w:lsdException w:name="List Table 3 Accent 4" w:uiPriority="48"/>
+    <w:lsdException w:name="List Table 4 Accent 4" w:uiPriority="49"/>
+    <w:lsdException w:name="List Table 5 Dark Accent 4" w:uiPriority="50"/>
+    <w:lsdException w:name="List Table 6 Colorful Accent 4" w:uiPriority="51"/>
+    <w:lsdException w:name="List Table 7 Colorful Accent 4" w:uiPriority="52"/>
+    <w:lsdException w:name="List Table 1 Light Accent 5" w:uiPriority="46"/>
+    <w:lsdException w:name="List Table 2 Accent 5" w:uiPriority="47"/>
+    <w:lsdException w:name="List Table 3 Accent 5" w:uiPriority="48"/>
+    <w:lsdException w:name="List Table 4 Accent 5" w:uiPriority="49"/>
+    <w:lsdException w:name="List Table 5 Dark Accent 5" w:uiPriority="50"/>
+    <w:lsdException w:name="List Table 6 Colorful Accent 5" w:uiPriority="51"/>
+    <w:lsdException w:name="List Table 7 Colorful Accent 5" w:uiPriority="52"/>
+    <w:lsdException w:name="List Table 1 Light Accent 6" w:uiPriority="46"/>
+    <w:lsdException w:name="List Table 2 Accent 6" w:uiPriority="47"/>
+    <w:lsdException w:name="List Table 3 Accent 6" w:uiPriority="48"/>
+    <w:lsdException w:name="List Table 4 Accent 6" w:uiPriority="49"/>
+    <w:lsdException w:name="List Table 5 Dark Accent 6" w:uiPriority="50"/>
+    <w:lsdException w:name="List Table 6 Colorful Accent 6" w:uiPriority="51"/>
+    <w:lsdException w:name="List Table 7 Colorful Accent 6" w:uiPriority="52"/>
   </w:latentStyles>
   <w:style w:type="paragraph" w:default="1" w:styleId="Normal">
     <w:name w:val="Normal"/>

</xml_diff>

<commit_message>
--Database Log: Updated Documentation--
(this version uses version 0.1 of the database)

execute DB_LOG_PKG.sql was created to specify the PL/SQL necessary to execute the PB_LOG_PKG Oracle package
DB_log\docs\Installing or Upgrading the Database Logging Module.docx was created to define the process for installing/upgrading the database in a separate document.
DB_log\docs\Database Logging Module Documentation.docx was updated to remove the installing/upgrading database documentation and added a link to the external document.  The document was also updated to specify links the various resources including the new execute DB_LOG_PKG.sql
</commit_message>
<xml_diff>
--- a/docs/Database Logging Module Documentation.docx
+++ b/docs/Database Logging Module Documentation.docx
@@ -30,7 +30,16 @@
     </w:p>
     <w:p>
       <w:r>
-        <w:t xml:space="preserve">Overview: There is a need for application-level logging for database applications for informational and debugging purposes. This module was developed to provide a method to log entries in an Oracle database for any modules that utilize an Oracle database.  A view object is available for viewing log entries that can be filtered and searched for certain types of log entries or log entries with certain types of content based on SQL query logic.  A simple module has been provided </w:t>
+        <w:t>Purpose</w:t>
+      </w:r>
+      <w:r>
+        <w:t>: There is a need for application-level logging for database applications for informational and debugging purposes</w:t>
+      </w:r>
+      <w:r>
+        <w:t xml:space="preserve"> that is independent of any ongoing SQL transactions</w:t>
+      </w:r>
+      <w:r>
+        <w:t xml:space="preserve">. This module was developed to provide a method to log entries in an Oracle database for any modules that utilize an Oracle database.  A view object is available for viewing log entries that can be filtered and searched for certain types of log entries or log entries with certain types of content based on SQL query logic.  A simple module has been provided </w:t>
       </w:r>
       <w:r>
         <w:t>to log the different types of information from a given module independent of SQL transactions performed by that module.</w:t>
@@ -38,6 +47,95 @@
     </w:p>
     <w:p>
       <w:r>
+        <w:t xml:space="preserve">Resources: </w:t>
+      </w:r>
+    </w:p>
+    <w:p>
+      <w:pPr>
+        <w:pStyle w:val="ListParagraph"/>
+        <w:numPr>
+          <w:ilvl w:val="0"/>
+          <w:numId w:val="3"/>
+        </w:numPr>
+      </w:pPr>
+      <w:r>
+        <w:t xml:space="preserve">Repository: </w:t>
+      </w:r>
+      <w:hyperlink r:id="rId5" w:history="1">
+        <w:r>
+          <w:rPr>
+            <w:rStyle w:val="Hyperlink"/>
+          </w:rPr>
+          <w:t>git@pichub.pifsc.gov:application-development/centralized-tools.git</w:t>
+        </w:r>
+      </w:hyperlink>
+      <w:r>
+        <w:t xml:space="preserve"> </w:t>
+      </w:r>
+      <w:r>
+        <w:t xml:space="preserve">in the </w:t>
+      </w:r>
+      <w:proofErr w:type="spellStart"/>
+      <w:r>
+        <w:t>DB_</w:t>
+      </w:r>
+      <w:r>
+        <w:t>log</w:t>
+      </w:r>
+      <w:proofErr w:type="spellEnd"/>
+      <w:r>
+        <w:t xml:space="preserve"> folder</w:t>
+      </w:r>
+    </w:p>
+    <w:p>
+      <w:pPr>
+        <w:pStyle w:val="ListParagraph"/>
+        <w:numPr>
+          <w:ilvl w:val="1"/>
+          <w:numId w:val="3"/>
+        </w:numPr>
+      </w:pPr>
+      <w:r>
+        <w:t xml:space="preserve">Repository web interface: </w:t>
+      </w:r>
+      <w:hyperlink r:id="rId6" w:history="1">
+        <w:r>
+          <w:rPr>
+            <w:rStyle w:val="Hyperlink"/>
+          </w:rPr>
+          <w:t>http://pichub.pifsc.gov/application-development/centralized-tools/tree/master/DB_log</w:t>
+        </w:r>
+      </w:hyperlink>
+      <w:r>
+        <w:t xml:space="preserve"> </w:t>
+      </w:r>
+    </w:p>
+    <w:p>
+      <w:pPr>
+        <w:pStyle w:val="ListParagraph"/>
+        <w:numPr>
+          <w:ilvl w:val="0"/>
+          <w:numId w:val="3"/>
+        </w:numPr>
+      </w:pPr>
+      <w:hyperlink r:id="rId7" w:history="1">
+        <w:r>
+          <w:rPr>
+            <w:rStyle w:val="Hyperlink"/>
+          </w:rPr>
+          <w:t>Installing or Upgrading the Database Logging Module</w:t>
+        </w:r>
+      </w:hyperlink>
+    </w:p>
+    <w:p>
+      <w:pPr>
+        <w:pStyle w:val="ListParagraph"/>
+        <w:numPr>
+          <w:ilvl w:val="0"/>
+          <w:numId w:val="3"/>
+        </w:numPr>
+      </w:pPr>
+      <w:r>
         <w:t>Data Model</w:t>
       </w:r>
       <w:r>
@@ -46,7 +144,7 @@
       <w:r>
         <w:t xml:space="preserve">, data model diagram can be found </w:t>
       </w:r>
-      <w:hyperlink r:id="rId5" w:history="1">
+      <w:hyperlink r:id="rId8" w:history="1">
         <w:r>
           <w:rPr>
             <w:rStyle w:val="Hyperlink"/>
@@ -63,14 +161,59 @@
         <w:pStyle w:val="ListParagraph"/>
         <w:numPr>
           <w:ilvl w:val="0"/>
+          <w:numId w:val="3"/>
+        </w:numPr>
+      </w:pPr>
+      <w:r>
+        <w:t xml:space="preserve">Implementation: When connected to a database with the Database Logging Module installed execute the commands listed in </w:t>
+      </w:r>
+      <w:hyperlink r:id="rId9" w:history="1">
+        <w:r>
+          <w:rPr>
+            <w:rStyle w:val="Hyperlink"/>
+          </w:rPr>
+          <w:t xml:space="preserve">execute </w:t>
+        </w:r>
+        <w:proofErr w:type="spellStart"/>
+        <w:r>
+          <w:rPr>
+            <w:rStyle w:val="Hyperlink"/>
+          </w:rPr>
+          <w:t>DB_LOG_PKG.sql</w:t>
+        </w:r>
+        <w:proofErr w:type="spellEnd"/>
+      </w:hyperlink>
+    </w:p>
+    <w:p>
+      <w:r>
+        <w:t>Database Design:</w:t>
+      </w:r>
+    </w:p>
+    <w:p>
+      <w:pPr>
+        <w:pStyle w:val="ListParagraph"/>
+        <w:numPr>
+          <w:ilvl w:val="0"/>
           <w:numId w:val="1"/>
         </w:numPr>
       </w:pPr>
       <w:r>
-        <w:t>Tables:</w:t>
-      </w:r>
+        <w:t>Naming Convention: The database objects used in the module have the prefix "DB_LOG_"</w:t>
+      </w:r>
+    </w:p>
+    <w:p>
+      <w:pPr>
+        <w:pStyle w:val="ListParagraph"/>
+        <w:numPr>
+          <w:ilvl w:val="0"/>
+          <w:numId w:val="1"/>
+        </w:numPr>
+      </w:pPr>
       <w:bookmarkStart w:id="0" w:name="_GoBack"/>
       <w:bookmarkEnd w:id="0"/>
+      <w:r>
+        <w:t>Tables:</w:t>
+      </w:r>
     </w:p>
     <w:p>
       <w:pPr>
@@ -161,150 +304,16 @@
       </w:r>
       <w:proofErr w:type="gramEnd"/>
       <w:r>
-        <w:t>) that will insert a database log entry into the DB_LOG_ENTRIES table based on the parameters passed to the procedure.  This procedure commits the DB_LOG_ENTRIES record in an autonomous transaction that is separate from any ongoing SQL transactions in the given module's execution so even if the transaction is rolled back the database log entry will be inserted barring any database errors encountered when the log entry is inserted</w:t>
+        <w:t xml:space="preserve">) that will insert a database log entry into the DB_LOG_ENTRIES table based on the parameters passed to the procedure.  This procedure commits the DB_LOG_ENTRIES record in an autonomous transaction that is </w:t>
+      </w:r>
+      <w:r>
+        <w:t xml:space="preserve">independent of </w:t>
+      </w:r>
+      <w:r>
+        <w:t>any ongoing SQL transactions in the given module's execution so even if the transaction is rolled back the database log entry will be inserted barring any database errors encountered when the log entry is inserted</w:t>
       </w:r>
       <w:r>
         <w:t xml:space="preserve">. </w:t>
-      </w:r>
-    </w:p>
-    <w:p>
-      <w:r>
-        <w:t>Installing/Upgrading the database for a given application version:</w:t>
-      </w:r>
-    </w:p>
-    <w:p>
-      <w:pPr>
-        <w:pStyle w:val="ListParagraph"/>
-        <w:numPr>
-          <w:ilvl w:val="0"/>
-          <w:numId w:val="2"/>
-        </w:numPr>
-      </w:pPr>
-      <w:r>
-        <w:t xml:space="preserve">New installation: If you are installing this module on a database instance for the first time run the </w:t>
-      </w:r>
-      <w:proofErr w:type="spellStart"/>
-      <w:r>
-        <w:t>DB_log</w:t>
-      </w:r>
-      <w:proofErr w:type="spellEnd"/>
-      <w:r>
-        <w:t>\SQL\</w:t>
-      </w:r>
-      <w:proofErr w:type="spellStart"/>
-      <w:r>
-        <w:t>DB_log_combined_DDL_DML.sql</w:t>
-      </w:r>
-      <w:proofErr w:type="spellEnd"/>
-      <w:r>
-        <w:t xml:space="preserve"> script.</w:t>
-      </w:r>
-    </w:p>
-    <w:p>
-      <w:pPr>
-        <w:pStyle w:val="ListParagraph"/>
-        <w:numPr>
-          <w:ilvl w:val="0"/>
-          <w:numId w:val="2"/>
-        </w:numPr>
-      </w:pPr>
-      <w:r>
-        <w:t xml:space="preserve">Upgrading an existing installation: You must first determine which version of the Application Authorization database is currently installed by querying the </w:t>
-      </w:r>
-      <w:r>
-        <w:t>DB_UPGRADE_LOGS_V</w:t>
-      </w:r>
-      <w:r>
-        <w:t xml:space="preserve"> view with the UPGRADE_APP_NAME = </w:t>
-      </w:r>
-      <w:r>
-        <w:t>'Database Log</w:t>
-      </w:r>
-      <w:r>
-        <w:t>'.  The highest UPGRADE_VERSION value is the currently installed database version (e.g. 0.3).  The scripts (</w:t>
-      </w:r>
-      <w:proofErr w:type="spellStart"/>
-      <w:r>
-        <w:t>DB_log_DB_DDL_DML</w:t>
-      </w:r>
-      <w:r>
-        <w:t>_upgrade_</w:t>
-      </w:r>
-      <w:proofErr w:type="gramStart"/>
-      <w:r>
-        <w:t>v</w:t>
-      </w:r>
-      <w:proofErr w:type="spellEnd"/>
-      <w:r>
-        <w:t>[</w:t>
-      </w:r>
-      <w:proofErr w:type="gramEnd"/>
-      <w:r>
-        <w:t>MAJOR].[MINOR]</w:t>
-      </w:r>
-      <w:r>
-        <w:t>.</w:t>
-      </w:r>
-      <w:proofErr w:type="spellStart"/>
-      <w:r>
-        <w:t>sql</w:t>
-      </w:r>
-      <w:proofErr w:type="spellEnd"/>
-      <w:r>
-        <w:t xml:space="preserve"> where [MAJOR] is the major version number and [MINOR] is the minor version number) in the </w:t>
-      </w:r>
-      <w:proofErr w:type="spellStart"/>
-      <w:r>
-        <w:t>DB_log</w:t>
-      </w:r>
-      <w:proofErr w:type="spellEnd"/>
-      <w:r>
-        <w:t>\SQL\upgrades\ folder will be run in order to upgrade the database to the desired version.  For instance if the current version of the database is 0.3 and the desired database version is 0.5 the DB_log_DB_DDL_DML</w:t>
-      </w:r>
-      <w:r>
-        <w:t>_upgrade_v</w:t>
-      </w:r>
-      <w:r>
-        <w:t>0.4</w:t>
-      </w:r>
-      <w:r>
-        <w:t>.sql</w:t>
-      </w:r>
-      <w:r>
-        <w:t xml:space="preserve"> and DB_log_DB_DDL_DML</w:t>
-      </w:r>
-      <w:r>
-        <w:t>_upgrade_v</w:t>
-      </w:r>
-      <w:r>
-        <w:t>0.5</w:t>
-      </w:r>
-      <w:r>
-        <w:t>.sql</w:t>
-      </w:r>
-      <w:r>
-        <w:t xml:space="preserve"> files will be executed on the database instance in that order to perform the upgrade.  </w:t>
-      </w:r>
-    </w:p>
-    <w:p>
-      <w:pPr>
-        <w:pStyle w:val="ListParagraph"/>
-        <w:numPr>
-          <w:ilvl w:val="0"/>
-          <w:numId w:val="2"/>
-        </w:numPr>
-      </w:pPr>
-      <w:r>
-        <w:lastRenderedPageBreak/>
-        <w:t xml:space="preserve">**Note: </w:t>
-      </w:r>
-      <w:proofErr w:type="spellStart"/>
-      <w:r>
-        <w:t>DB_log</w:t>
-      </w:r>
-      <w:proofErr w:type="spellEnd"/>
-      <w:r>
-        <w:t>\SQL\README.txt contains detailed information for the general database version control policies</w:t>
       </w:r>
     </w:p>
     <w:p/>
@@ -321,6 +330,119 @@
 <file path=word/numbering.xml><?xml version="1.0" encoding="utf-8"?>
 <w:numbering xmlns:wpc="http://schemas.microsoft.com/office/word/2010/wordprocessingCanvas" xmlns:cx="http://schemas.microsoft.com/office/drawing/2014/chartex" xmlns:cx1="http://schemas.microsoft.com/office/drawing/2015/9/8/chartex" xmlns:mc="http://schemas.openxmlformats.org/markup-compatibility/2006" xmlns:o="urn:schemas-microsoft-com:office:office" xmlns:r="http://schemas.openxmlformats.org/officeDocument/2006/relationships" xmlns:m="http://schemas.openxmlformats.org/officeDocument/2006/math" xmlns:v="urn:schemas-microsoft-com:vml" xmlns:wp14="http://schemas.microsoft.com/office/word/2010/wordprocessingDrawing" xmlns:wp="http://schemas.openxmlformats.org/drawingml/2006/wordprocessingDrawing" xmlns:w10="urn:schemas-microsoft-com:office:word" xmlns:w="http://schemas.openxmlformats.org/wordprocessingml/2006/main" xmlns:w14="http://schemas.microsoft.com/office/word/2010/wordml" xmlns:w15="http://schemas.microsoft.com/office/word/2012/wordml" xmlns:w16se="http://schemas.microsoft.com/office/word/2015/wordml/symex" xmlns:wpg="http://schemas.microsoft.com/office/word/2010/wordprocessingGroup" xmlns:wpi="http://schemas.microsoft.com/office/word/2010/wordprocessingInk" xmlns:wne="http://schemas.microsoft.com/office/word/2006/wordml" xmlns:wps="http://schemas.microsoft.com/office/word/2010/wordprocessingShape" mc:Ignorable="w14 w15 w16se wp14">
   <w:abstractNum w:abstractNumId="0" w15:restartNumberingAfterBreak="0">
+    <w:nsid w:val="2B1A4D9C"/>
+    <w:multiLevelType w:val="hybridMultilevel"/>
+    <w:tmpl w:val="28DA8136"/>
+    <w:lvl w:ilvl="0" w:tplc="04090001">
+      <w:start w:val="1"/>
+      <w:numFmt w:val="bullet"/>
+      <w:lvlText w:val=""/>
+      <w:lvlJc w:val="left"/>
+      <w:pPr>
+        <w:ind w:left="720" w:hanging="360"/>
+      </w:pPr>
+      <w:rPr>
+        <w:rFonts w:ascii="Symbol" w:hAnsi="Symbol" w:hint="default"/>
+      </w:rPr>
+    </w:lvl>
+    <w:lvl w:ilvl="1" w:tplc="04090003">
+      <w:start w:val="1"/>
+      <w:numFmt w:val="bullet"/>
+      <w:lvlText w:val="o"/>
+      <w:lvlJc w:val="left"/>
+      <w:pPr>
+        <w:ind w:left="1440" w:hanging="360"/>
+      </w:pPr>
+      <w:rPr>
+        <w:rFonts w:ascii="Courier New" w:hAnsi="Courier New" w:cs="Courier New" w:hint="default"/>
+      </w:rPr>
+    </w:lvl>
+    <w:lvl w:ilvl="2" w:tplc="04090005" w:tentative="1">
+      <w:start w:val="1"/>
+      <w:numFmt w:val="bullet"/>
+      <w:lvlText w:val=""/>
+      <w:lvlJc w:val="left"/>
+      <w:pPr>
+        <w:ind w:left="2160" w:hanging="360"/>
+      </w:pPr>
+      <w:rPr>
+        <w:rFonts w:ascii="Wingdings" w:hAnsi="Wingdings" w:hint="default"/>
+      </w:rPr>
+    </w:lvl>
+    <w:lvl w:ilvl="3" w:tplc="04090001" w:tentative="1">
+      <w:start w:val="1"/>
+      <w:numFmt w:val="bullet"/>
+      <w:lvlText w:val=""/>
+      <w:lvlJc w:val="left"/>
+      <w:pPr>
+        <w:ind w:left="2880" w:hanging="360"/>
+      </w:pPr>
+      <w:rPr>
+        <w:rFonts w:ascii="Symbol" w:hAnsi="Symbol" w:hint="default"/>
+      </w:rPr>
+    </w:lvl>
+    <w:lvl w:ilvl="4" w:tplc="04090003" w:tentative="1">
+      <w:start w:val="1"/>
+      <w:numFmt w:val="bullet"/>
+      <w:lvlText w:val="o"/>
+      <w:lvlJc w:val="left"/>
+      <w:pPr>
+        <w:ind w:left="3600" w:hanging="360"/>
+      </w:pPr>
+      <w:rPr>
+        <w:rFonts w:ascii="Courier New" w:hAnsi="Courier New" w:cs="Courier New" w:hint="default"/>
+      </w:rPr>
+    </w:lvl>
+    <w:lvl w:ilvl="5" w:tplc="04090005" w:tentative="1">
+      <w:start w:val="1"/>
+      <w:numFmt w:val="bullet"/>
+      <w:lvlText w:val=""/>
+      <w:lvlJc w:val="left"/>
+      <w:pPr>
+        <w:ind w:left="4320" w:hanging="360"/>
+      </w:pPr>
+      <w:rPr>
+        <w:rFonts w:ascii="Wingdings" w:hAnsi="Wingdings" w:hint="default"/>
+      </w:rPr>
+    </w:lvl>
+    <w:lvl w:ilvl="6" w:tplc="04090001" w:tentative="1">
+      <w:start w:val="1"/>
+      <w:numFmt w:val="bullet"/>
+      <w:lvlText w:val=""/>
+      <w:lvlJc w:val="left"/>
+      <w:pPr>
+        <w:ind w:left="5040" w:hanging="360"/>
+      </w:pPr>
+      <w:rPr>
+        <w:rFonts w:ascii="Symbol" w:hAnsi="Symbol" w:hint="default"/>
+      </w:rPr>
+    </w:lvl>
+    <w:lvl w:ilvl="7" w:tplc="04090003" w:tentative="1">
+      <w:start w:val="1"/>
+      <w:numFmt w:val="bullet"/>
+      <w:lvlText w:val="o"/>
+      <w:lvlJc w:val="left"/>
+      <w:pPr>
+        <w:ind w:left="5760" w:hanging="360"/>
+      </w:pPr>
+      <w:rPr>
+        <w:rFonts w:ascii="Courier New" w:hAnsi="Courier New" w:cs="Courier New" w:hint="default"/>
+      </w:rPr>
+    </w:lvl>
+    <w:lvl w:ilvl="8" w:tplc="04090005" w:tentative="1">
+      <w:start w:val="1"/>
+      <w:numFmt w:val="bullet"/>
+      <w:lvlText w:val=""/>
+      <w:lvlJc w:val="left"/>
+      <w:pPr>
+        <w:ind w:left="6480" w:hanging="360"/>
+      </w:pPr>
+      <w:rPr>
+        <w:rFonts w:ascii="Wingdings" w:hAnsi="Wingdings" w:hint="default"/>
+      </w:rPr>
+    </w:lvl>
+  </w:abstractNum>
+  <w:abstractNum w:abstractNumId="1" w15:restartNumberingAfterBreak="0">
     <w:nsid w:val="42C00ACA"/>
     <w:multiLevelType w:val="hybridMultilevel"/>
     <w:tmpl w:val="37040E3C"/>
@@ -433,7 +555,7 @@
       </w:rPr>
     </w:lvl>
   </w:abstractNum>
-  <w:abstractNum w:abstractNumId="1" w15:restartNumberingAfterBreak="0">
+  <w:abstractNum w:abstractNumId="2" w15:restartNumberingAfterBreak="0">
     <w:nsid w:val="78356BC8"/>
     <w:multiLevelType w:val="hybridMultilevel"/>
     <w:tmpl w:val="316443D6"/>
@@ -547,9 +669,12 @@
     </w:lvl>
   </w:abstractNum>
   <w:num w:numId="1">
+    <w:abstractNumId w:val="2"/>
+  </w:num>
+  <w:num w:numId="2">
     <w:abstractNumId w:val="1"/>
   </w:num>
-  <w:num w:numId="2">
+  <w:num w:numId="3">
     <w:abstractNumId w:val="0"/>
   </w:num>
 </w:numbering>

</xml_diff>

<commit_message>
--Database Log Database: Documentation Update--
(this version uses version 0.1 of the database)

DB_log\docs\Database Logging Module Documentation.docx was reformatted and instructions for installing the module on a given database schema were added
</commit_message>
<xml_diff>
--- a/docs/Database Logging Module Documentation.docx
+++ b/docs/Database Logging Module Documentation.docx
@@ -4,36 +4,32 @@
   <w:body>
     <w:p>
       <w:pPr>
-        <w:jc w:val="center"/>
-        <w:rPr>
-          <w:b/>
-        </w:rPr>
-      </w:pPr>
-      <w:r>
-        <w:rPr>
-          <w:b/>
-        </w:rPr>
+        <w:pStyle w:val="Heading1"/>
+      </w:pPr>
+      <w:r>
         <w:t>Database Log</w:t>
       </w:r>
       <w:r>
-        <w:rPr>
-          <w:b/>
-        </w:rPr>
         <w:t>ging</w:t>
       </w:r>
       <w:r>
-        <w:rPr>
-          <w:b/>
-        </w:rPr>
         <w:t xml:space="preserve"> Module Documentation</w:t>
       </w:r>
     </w:p>
     <w:p>
+      <w:pPr>
+        <w:pStyle w:val="Heading2"/>
+      </w:pPr>
       <w:r>
         <w:t>Purpose</w:t>
       </w:r>
       <w:r>
-        <w:t>: There is a need for application-level logging for database applications for informational and debugging purposes</w:t>
+        <w:t xml:space="preserve">: </w:t>
+      </w:r>
+    </w:p>
+    <w:p>
+      <w:r>
+        <w:t>There is a need for application-level logging for database applications for informational and debugging purposes</w:t>
       </w:r>
       <w:r>
         <w:t xml:space="preserve"> that is independent of any ongoing SQL transactions</w:t>
@@ -46,6 +42,9 @@
       </w:r>
     </w:p>
     <w:p>
+      <w:pPr>
+        <w:pStyle w:val="Heading2"/>
+      </w:pPr>
       <w:r>
         <w:t xml:space="preserve">Resources: </w:t>
       </w:r>
@@ -185,6 +184,48 @@
       </w:hyperlink>
     </w:p>
     <w:p>
+      <w:pPr>
+        <w:pStyle w:val="Heading2"/>
+      </w:pPr>
+      <w:r>
+        <w:t>Requirements:</w:t>
+      </w:r>
+    </w:p>
+    <w:p>
+      <w:pPr>
+        <w:pStyle w:val="ListParagraph"/>
+        <w:numPr>
+          <w:ilvl w:val="0"/>
+          <w:numId w:val="5"/>
+        </w:numPr>
+      </w:pPr>
+      <w:r>
+        <w:t>The DB Version Control Module (</w:t>
+      </w:r>
+      <w:hyperlink r:id="rId10" w:history="1">
+        <w:r>
+          <w:rPr>
+            <w:rStyle w:val="Hyperlink"/>
+          </w:rPr>
+          <w:t>git@pichub.pifsc.gov:application-development/centralized-tools.git</w:t>
+        </w:r>
+      </w:hyperlink>
+      <w:r>
+        <w:t xml:space="preserve"> in the </w:t>
+      </w:r>
+      <w:proofErr w:type="spellStart"/>
+      <w:r>
+        <w:t>DB_version_control</w:t>
+      </w:r>
+      <w:proofErr w:type="spellEnd"/>
+      <w:r>
+        <w:t xml:space="preserve"> folder) must be installed on the given schema before the DB Logging Module can be installed.</w:t>
+      </w:r>
+    </w:p>
+    <w:p>
+      <w:pPr>
+        <w:pStyle w:val="Heading2"/>
+      </w:pPr>
       <w:r>
         <w:t>Database Design:</w:t>
       </w:r>
@@ -209,8 +250,6 @@
           <w:numId w:val="1"/>
         </w:numPr>
       </w:pPr>
-      <w:bookmarkStart w:id="0" w:name="_GoBack"/>
-      <w:bookmarkEnd w:id="0"/>
       <w:r>
         <w:t>Tables:</w:t>
       </w:r>
@@ -310,10 +349,92 @@
         <w:t xml:space="preserve">independent of </w:t>
       </w:r>
       <w:r>
-        <w:t>any ongoing SQL transactions in the given module's execution so even if the transaction is rolled back the database log entry will be inserted barring any database errors encountered when the log entry is inserted</w:t>
+        <w:t xml:space="preserve">any ongoing SQL transactions in the given module's </w:t>
+      </w:r>
+      <w:r>
+        <w:lastRenderedPageBreak/>
+        <w:t>execution so even if the transaction is rolled back the database log entry will be inserted barring any database errors encountered when the log entry is inserted</w:t>
       </w:r>
       <w:r>
         <w:t xml:space="preserve">. </w:t>
+      </w:r>
+    </w:p>
+    <w:p>
+      <w:pPr>
+        <w:pStyle w:val="Heading2"/>
+      </w:pPr>
+      <w:r>
+        <w:t>Installing the Module on a given Schema</w:t>
+      </w:r>
+      <w:r>
+        <w:t>:</w:t>
+      </w:r>
+    </w:p>
+    <w:p>
+      <w:pPr>
+        <w:pStyle w:val="ListParagraph"/>
+        <w:numPr>
+          <w:ilvl w:val="0"/>
+          <w:numId w:val="4"/>
+        </w:numPr>
+      </w:pPr>
+      <w:r>
+        <w:t xml:space="preserve">Copy the content from the DB Logging Module's DDL/DML upgrade files in order (e.g. </w:t>
+      </w:r>
+      <w:r>
+        <w:t>DB_log_DDL_DML_upgrade_v0.1.sql</w:t>
+      </w:r>
+      <w:r>
+        <w:t xml:space="preserve"> then DB_log_DDL_DML_upgrade_v0.2</w:t>
+      </w:r>
+      <w:r>
+        <w:t>.sql</w:t>
+      </w:r>
+      <w:r>
+        <w:t xml:space="preserve">) from </w:t>
+      </w:r>
+      <w:bookmarkStart w:id="0" w:name="_GoBack"/>
+      <w:bookmarkEnd w:id="0"/>
+      <w:r>
+        <w:fldChar w:fldCharType="begin"/>
+      </w:r>
+      <w:r>
+        <w:instrText xml:space="preserve"> HYPERLINK "../SQL/upgrades" </w:instrText>
+      </w:r>
+      <w:r>
+        <w:fldChar w:fldCharType="separate"/>
+      </w:r>
+      <w:proofErr w:type="spellStart"/>
+      <w:r>
+        <w:rPr>
+          <w:rStyle w:val="Hyperlink"/>
+        </w:rPr>
+        <w:t>DB_log</w:t>
+      </w:r>
+      <w:proofErr w:type="spellEnd"/>
+      <w:r>
+        <w:rPr>
+          <w:rStyle w:val="Hyperlink"/>
+        </w:rPr>
+        <w:t>\SQL\upgrades</w:t>
+      </w:r>
+      <w:r>
+        <w:fldChar w:fldCharType="end"/>
+      </w:r>
+      <w:r>
+        <w:t xml:space="preserve"> to the end of the </w:t>
+      </w:r>
+      <w:r>
+        <w:t xml:space="preserve">given schema's </w:t>
+      </w:r>
+      <w:r>
+        <w:t xml:space="preserve">upgrade file that is being </w:t>
+      </w:r>
+      <w:r>
+        <w:t>developed</w:t>
+      </w:r>
+      <w:r>
+        <w:t>.</w:t>
       </w:r>
     </w:p>
     <w:p/>
@@ -330,6 +451,119 @@
 <file path=word/numbering.xml><?xml version="1.0" encoding="utf-8"?>
 <w:numbering xmlns:wpc="http://schemas.microsoft.com/office/word/2010/wordprocessingCanvas" xmlns:cx="http://schemas.microsoft.com/office/drawing/2014/chartex" xmlns:cx1="http://schemas.microsoft.com/office/drawing/2015/9/8/chartex" xmlns:mc="http://schemas.openxmlformats.org/markup-compatibility/2006" xmlns:o="urn:schemas-microsoft-com:office:office" xmlns:r="http://schemas.openxmlformats.org/officeDocument/2006/relationships" xmlns:m="http://schemas.openxmlformats.org/officeDocument/2006/math" xmlns:v="urn:schemas-microsoft-com:vml" xmlns:wp14="http://schemas.microsoft.com/office/word/2010/wordprocessingDrawing" xmlns:wp="http://schemas.openxmlformats.org/drawingml/2006/wordprocessingDrawing" xmlns:w10="urn:schemas-microsoft-com:office:word" xmlns:w="http://schemas.openxmlformats.org/wordprocessingml/2006/main" xmlns:w14="http://schemas.microsoft.com/office/word/2010/wordml" xmlns:w15="http://schemas.microsoft.com/office/word/2012/wordml" xmlns:w16se="http://schemas.microsoft.com/office/word/2015/wordml/symex" xmlns:wpg="http://schemas.microsoft.com/office/word/2010/wordprocessingGroup" xmlns:wpi="http://schemas.microsoft.com/office/word/2010/wordprocessingInk" xmlns:wne="http://schemas.microsoft.com/office/word/2006/wordml" xmlns:wps="http://schemas.microsoft.com/office/word/2010/wordprocessingShape" mc:Ignorable="w14 w15 w16se wp14">
   <w:abstractNum w:abstractNumId="0" w15:restartNumberingAfterBreak="0">
+    <w:nsid w:val="05815F68"/>
+    <w:multiLevelType w:val="hybridMultilevel"/>
+    <w:tmpl w:val="BBA68076"/>
+    <w:lvl w:ilvl="0" w:tplc="04090001">
+      <w:start w:val="1"/>
+      <w:numFmt w:val="bullet"/>
+      <w:lvlText w:val=""/>
+      <w:lvlJc w:val="left"/>
+      <w:pPr>
+        <w:ind w:left="360" w:hanging="360"/>
+      </w:pPr>
+      <w:rPr>
+        <w:rFonts w:ascii="Symbol" w:hAnsi="Symbol" w:hint="default"/>
+      </w:rPr>
+    </w:lvl>
+    <w:lvl w:ilvl="1" w:tplc="04090003" w:tentative="1">
+      <w:start w:val="1"/>
+      <w:numFmt w:val="bullet"/>
+      <w:lvlText w:val="o"/>
+      <w:lvlJc w:val="left"/>
+      <w:pPr>
+        <w:ind w:left="1080" w:hanging="360"/>
+      </w:pPr>
+      <w:rPr>
+        <w:rFonts w:ascii="Courier New" w:hAnsi="Courier New" w:cs="Courier New" w:hint="default"/>
+      </w:rPr>
+    </w:lvl>
+    <w:lvl w:ilvl="2" w:tplc="04090005" w:tentative="1">
+      <w:start w:val="1"/>
+      <w:numFmt w:val="bullet"/>
+      <w:lvlText w:val=""/>
+      <w:lvlJc w:val="left"/>
+      <w:pPr>
+        <w:ind w:left="1800" w:hanging="360"/>
+      </w:pPr>
+      <w:rPr>
+        <w:rFonts w:ascii="Wingdings" w:hAnsi="Wingdings" w:hint="default"/>
+      </w:rPr>
+    </w:lvl>
+    <w:lvl w:ilvl="3" w:tplc="04090001" w:tentative="1">
+      <w:start w:val="1"/>
+      <w:numFmt w:val="bullet"/>
+      <w:lvlText w:val=""/>
+      <w:lvlJc w:val="left"/>
+      <w:pPr>
+        <w:ind w:left="2520" w:hanging="360"/>
+      </w:pPr>
+      <w:rPr>
+        <w:rFonts w:ascii="Symbol" w:hAnsi="Symbol" w:hint="default"/>
+      </w:rPr>
+    </w:lvl>
+    <w:lvl w:ilvl="4" w:tplc="04090003" w:tentative="1">
+      <w:start w:val="1"/>
+      <w:numFmt w:val="bullet"/>
+      <w:lvlText w:val="o"/>
+      <w:lvlJc w:val="left"/>
+      <w:pPr>
+        <w:ind w:left="3240" w:hanging="360"/>
+      </w:pPr>
+      <w:rPr>
+        <w:rFonts w:ascii="Courier New" w:hAnsi="Courier New" w:cs="Courier New" w:hint="default"/>
+      </w:rPr>
+    </w:lvl>
+    <w:lvl w:ilvl="5" w:tplc="04090005" w:tentative="1">
+      <w:start w:val="1"/>
+      <w:numFmt w:val="bullet"/>
+      <w:lvlText w:val=""/>
+      <w:lvlJc w:val="left"/>
+      <w:pPr>
+        <w:ind w:left="3960" w:hanging="360"/>
+      </w:pPr>
+      <w:rPr>
+        <w:rFonts w:ascii="Wingdings" w:hAnsi="Wingdings" w:hint="default"/>
+      </w:rPr>
+    </w:lvl>
+    <w:lvl w:ilvl="6" w:tplc="04090001" w:tentative="1">
+      <w:start w:val="1"/>
+      <w:numFmt w:val="bullet"/>
+      <w:lvlText w:val=""/>
+      <w:lvlJc w:val="left"/>
+      <w:pPr>
+        <w:ind w:left="4680" w:hanging="360"/>
+      </w:pPr>
+      <w:rPr>
+        <w:rFonts w:ascii="Symbol" w:hAnsi="Symbol" w:hint="default"/>
+      </w:rPr>
+    </w:lvl>
+    <w:lvl w:ilvl="7" w:tplc="04090003" w:tentative="1">
+      <w:start w:val="1"/>
+      <w:numFmt w:val="bullet"/>
+      <w:lvlText w:val="o"/>
+      <w:lvlJc w:val="left"/>
+      <w:pPr>
+        <w:ind w:left="5400" w:hanging="360"/>
+      </w:pPr>
+      <w:rPr>
+        <w:rFonts w:ascii="Courier New" w:hAnsi="Courier New" w:cs="Courier New" w:hint="default"/>
+      </w:rPr>
+    </w:lvl>
+    <w:lvl w:ilvl="8" w:tplc="04090005" w:tentative="1">
+      <w:start w:val="1"/>
+      <w:numFmt w:val="bullet"/>
+      <w:lvlText w:val=""/>
+      <w:lvlJc w:val="left"/>
+      <w:pPr>
+        <w:ind w:left="6120" w:hanging="360"/>
+      </w:pPr>
+      <w:rPr>
+        <w:rFonts w:ascii="Wingdings" w:hAnsi="Wingdings" w:hint="default"/>
+      </w:rPr>
+    </w:lvl>
+  </w:abstractNum>
+  <w:abstractNum w:abstractNumId="1" w15:restartNumberingAfterBreak="0">
     <w:nsid w:val="2B1A4D9C"/>
     <w:multiLevelType w:val="hybridMultilevel"/>
     <w:tmpl w:val="28DA8136"/>
@@ -339,7 +573,7 @@
       <w:lvlText w:val=""/>
       <w:lvlJc w:val="left"/>
       <w:pPr>
-        <w:ind w:left="720" w:hanging="360"/>
+        <w:ind w:left="360" w:hanging="360"/>
       </w:pPr>
       <w:rPr>
         <w:rFonts w:ascii="Symbol" w:hAnsi="Symbol" w:hint="default"/>
@@ -351,7 +585,7 @@
       <w:lvlText w:val="o"/>
       <w:lvlJc w:val="left"/>
       <w:pPr>
-        <w:ind w:left="1440" w:hanging="360"/>
+        <w:ind w:left="1080" w:hanging="360"/>
       </w:pPr>
       <w:rPr>
         <w:rFonts w:ascii="Courier New" w:hAnsi="Courier New" w:cs="Courier New" w:hint="default"/>
@@ -363,7 +597,7 @@
       <w:lvlText w:val=""/>
       <w:lvlJc w:val="left"/>
       <w:pPr>
-        <w:ind w:left="2160" w:hanging="360"/>
+        <w:ind w:left="1800" w:hanging="360"/>
       </w:pPr>
       <w:rPr>
         <w:rFonts w:ascii="Wingdings" w:hAnsi="Wingdings" w:hint="default"/>
@@ -375,7 +609,7 @@
       <w:lvlText w:val=""/>
       <w:lvlJc w:val="left"/>
       <w:pPr>
-        <w:ind w:left="2880" w:hanging="360"/>
+        <w:ind w:left="2520" w:hanging="360"/>
       </w:pPr>
       <w:rPr>
         <w:rFonts w:ascii="Symbol" w:hAnsi="Symbol" w:hint="default"/>
@@ -387,7 +621,7 @@
       <w:lvlText w:val="o"/>
       <w:lvlJc w:val="left"/>
       <w:pPr>
-        <w:ind w:left="3600" w:hanging="360"/>
+        <w:ind w:left="3240" w:hanging="360"/>
       </w:pPr>
       <w:rPr>
         <w:rFonts w:ascii="Courier New" w:hAnsi="Courier New" w:cs="Courier New" w:hint="default"/>
@@ -399,7 +633,7 @@
       <w:lvlText w:val=""/>
       <w:lvlJc w:val="left"/>
       <w:pPr>
-        <w:ind w:left="4320" w:hanging="360"/>
+        <w:ind w:left="3960" w:hanging="360"/>
       </w:pPr>
       <w:rPr>
         <w:rFonts w:ascii="Wingdings" w:hAnsi="Wingdings" w:hint="default"/>
@@ -411,7 +645,7 @@
       <w:lvlText w:val=""/>
       <w:lvlJc w:val="left"/>
       <w:pPr>
-        <w:ind w:left="5040" w:hanging="360"/>
+        <w:ind w:left="4680" w:hanging="360"/>
       </w:pPr>
       <w:rPr>
         <w:rFonts w:ascii="Symbol" w:hAnsi="Symbol" w:hint="default"/>
@@ -423,7 +657,7 @@
       <w:lvlText w:val="o"/>
       <w:lvlJc w:val="left"/>
       <w:pPr>
-        <w:ind w:left="5760" w:hanging="360"/>
+        <w:ind w:left="5400" w:hanging="360"/>
       </w:pPr>
       <w:rPr>
         <w:rFonts w:ascii="Courier New" w:hAnsi="Courier New" w:cs="Courier New" w:hint="default"/>
@@ -435,14 +669,14 @@
       <w:lvlText w:val=""/>
       <w:lvlJc w:val="left"/>
       <w:pPr>
-        <w:ind w:left="6480" w:hanging="360"/>
+        <w:ind w:left="6120" w:hanging="360"/>
       </w:pPr>
       <w:rPr>
         <w:rFonts w:ascii="Wingdings" w:hAnsi="Wingdings" w:hint="default"/>
       </w:rPr>
     </w:lvl>
   </w:abstractNum>
-  <w:abstractNum w:abstractNumId="1" w15:restartNumberingAfterBreak="0">
+  <w:abstractNum w:abstractNumId="2" w15:restartNumberingAfterBreak="0">
     <w:nsid w:val="42C00ACA"/>
     <w:multiLevelType w:val="hybridMultilevel"/>
     <w:tmpl w:val="37040E3C"/>
@@ -555,7 +789,120 @@
       </w:rPr>
     </w:lvl>
   </w:abstractNum>
-  <w:abstractNum w:abstractNumId="2" w15:restartNumberingAfterBreak="0">
+  <w:abstractNum w:abstractNumId="3" w15:restartNumberingAfterBreak="0">
+    <w:nsid w:val="754932E6"/>
+    <w:multiLevelType w:val="hybridMultilevel"/>
+    <w:tmpl w:val="C2361E6C"/>
+    <w:lvl w:ilvl="0" w:tplc="04090001">
+      <w:start w:val="1"/>
+      <w:numFmt w:val="bullet"/>
+      <w:lvlText w:val=""/>
+      <w:lvlJc w:val="left"/>
+      <w:pPr>
+        <w:ind w:left="360" w:hanging="360"/>
+      </w:pPr>
+      <w:rPr>
+        <w:rFonts w:ascii="Symbol" w:hAnsi="Symbol" w:hint="default"/>
+      </w:rPr>
+    </w:lvl>
+    <w:lvl w:ilvl="1" w:tplc="04090003" w:tentative="1">
+      <w:start w:val="1"/>
+      <w:numFmt w:val="bullet"/>
+      <w:lvlText w:val="o"/>
+      <w:lvlJc w:val="left"/>
+      <w:pPr>
+        <w:ind w:left="1080" w:hanging="360"/>
+      </w:pPr>
+      <w:rPr>
+        <w:rFonts w:ascii="Courier New" w:hAnsi="Courier New" w:cs="Courier New" w:hint="default"/>
+      </w:rPr>
+    </w:lvl>
+    <w:lvl w:ilvl="2" w:tplc="04090005" w:tentative="1">
+      <w:start w:val="1"/>
+      <w:numFmt w:val="bullet"/>
+      <w:lvlText w:val=""/>
+      <w:lvlJc w:val="left"/>
+      <w:pPr>
+        <w:ind w:left="1800" w:hanging="360"/>
+      </w:pPr>
+      <w:rPr>
+        <w:rFonts w:ascii="Wingdings" w:hAnsi="Wingdings" w:hint="default"/>
+      </w:rPr>
+    </w:lvl>
+    <w:lvl w:ilvl="3" w:tplc="04090001" w:tentative="1">
+      <w:start w:val="1"/>
+      <w:numFmt w:val="bullet"/>
+      <w:lvlText w:val=""/>
+      <w:lvlJc w:val="left"/>
+      <w:pPr>
+        <w:ind w:left="2520" w:hanging="360"/>
+      </w:pPr>
+      <w:rPr>
+        <w:rFonts w:ascii="Symbol" w:hAnsi="Symbol" w:hint="default"/>
+      </w:rPr>
+    </w:lvl>
+    <w:lvl w:ilvl="4" w:tplc="04090003" w:tentative="1">
+      <w:start w:val="1"/>
+      <w:numFmt w:val="bullet"/>
+      <w:lvlText w:val="o"/>
+      <w:lvlJc w:val="left"/>
+      <w:pPr>
+        <w:ind w:left="3240" w:hanging="360"/>
+      </w:pPr>
+      <w:rPr>
+        <w:rFonts w:ascii="Courier New" w:hAnsi="Courier New" w:cs="Courier New" w:hint="default"/>
+      </w:rPr>
+    </w:lvl>
+    <w:lvl w:ilvl="5" w:tplc="04090005" w:tentative="1">
+      <w:start w:val="1"/>
+      <w:numFmt w:val="bullet"/>
+      <w:lvlText w:val=""/>
+      <w:lvlJc w:val="left"/>
+      <w:pPr>
+        <w:ind w:left="3960" w:hanging="360"/>
+      </w:pPr>
+      <w:rPr>
+        <w:rFonts w:ascii="Wingdings" w:hAnsi="Wingdings" w:hint="default"/>
+      </w:rPr>
+    </w:lvl>
+    <w:lvl w:ilvl="6" w:tplc="04090001" w:tentative="1">
+      <w:start w:val="1"/>
+      <w:numFmt w:val="bullet"/>
+      <w:lvlText w:val=""/>
+      <w:lvlJc w:val="left"/>
+      <w:pPr>
+        <w:ind w:left="4680" w:hanging="360"/>
+      </w:pPr>
+      <w:rPr>
+        <w:rFonts w:ascii="Symbol" w:hAnsi="Symbol" w:hint="default"/>
+      </w:rPr>
+    </w:lvl>
+    <w:lvl w:ilvl="7" w:tplc="04090003" w:tentative="1">
+      <w:start w:val="1"/>
+      <w:numFmt w:val="bullet"/>
+      <w:lvlText w:val="o"/>
+      <w:lvlJc w:val="left"/>
+      <w:pPr>
+        <w:ind w:left="5400" w:hanging="360"/>
+      </w:pPr>
+      <w:rPr>
+        <w:rFonts w:ascii="Courier New" w:hAnsi="Courier New" w:cs="Courier New" w:hint="default"/>
+      </w:rPr>
+    </w:lvl>
+    <w:lvl w:ilvl="8" w:tplc="04090005" w:tentative="1">
+      <w:start w:val="1"/>
+      <w:numFmt w:val="bullet"/>
+      <w:lvlText w:val=""/>
+      <w:lvlJc w:val="left"/>
+      <w:pPr>
+        <w:ind w:left="6120" w:hanging="360"/>
+      </w:pPr>
+      <w:rPr>
+        <w:rFonts w:ascii="Wingdings" w:hAnsi="Wingdings" w:hint="default"/>
+      </w:rPr>
+    </w:lvl>
+  </w:abstractNum>
+  <w:abstractNum w:abstractNumId="4" w15:restartNumberingAfterBreak="0">
     <w:nsid w:val="78356BC8"/>
     <w:multiLevelType w:val="hybridMultilevel"/>
     <w:tmpl w:val="316443D6"/>
@@ -669,13 +1016,19 @@
     </w:lvl>
   </w:abstractNum>
   <w:num w:numId="1">
+    <w:abstractNumId w:val="4"/>
+  </w:num>
+  <w:num w:numId="2">
     <w:abstractNumId w:val="2"/>
   </w:num>
-  <w:num w:numId="2">
+  <w:num w:numId="3">
     <w:abstractNumId w:val="1"/>
   </w:num>
-  <w:num w:numId="3">
+  <w:num w:numId="4">
     <w:abstractNumId w:val="0"/>
+  </w:num>
+  <w:num w:numId="5">
+    <w:abstractNumId w:val="3"/>
   </w:num>
 </w:numbering>
 </file>
@@ -1074,6 +1427,49 @@
     <w:name w:val="Normal"/>
     <w:qFormat/>
   </w:style>
+  <w:style w:type="paragraph" w:styleId="Heading1">
+    <w:name w:val="heading 1"/>
+    <w:basedOn w:val="Normal"/>
+    <w:next w:val="Normal"/>
+    <w:link w:val="Heading1Char"/>
+    <w:uiPriority w:val="9"/>
+    <w:qFormat/>
+    <w:rsid w:val="00C80E82"/>
+    <w:pPr>
+      <w:keepNext/>
+      <w:keepLines/>
+      <w:spacing w:before="240" w:after="0"/>
+      <w:outlineLvl w:val="0"/>
+    </w:pPr>
+    <w:rPr>
+      <w:rFonts w:asciiTheme="majorHAnsi" w:eastAsiaTheme="majorEastAsia" w:hAnsiTheme="majorHAnsi" w:cstheme="majorBidi"/>
+      <w:color w:val="365F91" w:themeColor="accent1" w:themeShade="BF"/>
+      <w:sz w:val="32"/>
+      <w:szCs w:val="32"/>
+    </w:rPr>
+  </w:style>
+  <w:style w:type="paragraph" w:styleId="Heading2">
+    <w:name w:val="heading 2"/>
+    <w:basedOn w:val="Normal"/>
+    <w:next w:val="Normal"/>
+    <w:link w:val="Heading2Char"/>
+    <w:uiPriority w:val="9"/>
+    <w:unhideWhenUsed/>
+    <w:qFormat/>
+    <w:rsid w:val="00C80E82"/>
+    <w:pPr>
+      <w:keepNext/>
+      <w:keepLines/>
+      <w:spacing w:before="40" w:after="0"/>
+      <w:outlineLvl w:val="1"/>
+    </w:pPr>
+    <w:rPr>
+      <w:rFonts w:asciiTheme="majorHAnsi" w:eastAsiaTheme="majorEastAsia" w:hAnsiTheme="majorHAnsi" w:cstheme="majorBidi"/>
+      <w:color w:val="365F91" w:themeColor="accent1" w:themeShade="BF"/>
+      <w:sz w:val="26"/>
+      <w:szCs w:val="26"/>
+    </w:rPr>
+  </w:style>
   <w:style w:type="character" w:default="1" w:styleId="DefaultParagraphFont">
     <w:name w:val="Default Paragraph Font"/>
     <w:uiPriority w:val="1"/>
@@ -1133,6 +1529,32 @@
     <w:rPr>
       <w:color w:val="800080" w:themeColor="followedHyperlink"/>
       <w:u w:val="single"/>
+    </w:rPr>
+  </w:style>
+  <w:style w:type="character" w:customStyle="1" w:styleId="Heading1Char">
+    <w:name w:val="Heading 1 Char"/>
+    <w:basedOn w:val="DefaultParagraphFont"/>
+    <w:link w:val="Heading1"/>
+    <w:uiPriority w:val="9"/>
+    <w:rsid w:val="00C80E82"/>
+    <w:rPr>
+      <w:rFonts w:asciiTheme="majorHAnsi" w:eastAsiaTheme="majorEastAsia" w:hAnsiTheme="majorHAnsi" w:cstheme="majorBidi"/>
+      <w:color w:val="365F91" w:themeColor="accent1" w:themeShade="BF"/>
+      <w:sz w:val="32"/>
+      <w:szCs w:val="32"/>
+    </w:rPr>
+  </w:style>
+  <w:style w:type="character" w:customStyle="1" w:styleId="Heading2Char">
+    <w:name w:val="Heading 2 Char"/>
+    <w:basedOn w:val="DefaultParagraphFont"/>
+    <w:link w:val="Heading2"/>
+    <w:uiPriority w:val="9"/>
+    <w:rsid w:val="00C80E82"/>
+    <w:rPr>
+      <w:rFonts w:asciiTheme="majorHAnsi" w:eastAsiaTheme="majorEastAsia" w:hAnsiTheme="majorHAnsi" w:cstheme="majorBidi"/>
+      <w:color w:val="365F91" w:themeColor="accent1" w:themeShade="BF"/>
+      <w:sz w:val="26"/>
+      <w:szCs w:val="26"/>
     </w:rPr>
   </w:style>
 </w:styles>

</xml_diff>

<commit_message>
--Database Log Database: Documentation Updates--
Modified all documentation to use the updated URLs from the new GitLab server
</commit_message>
<xml_diff>
--- a/docs/Database Logging Module Documentation.docx
+++ b/docs/Database Logging Module Documentation.docx
@@ -65,7 +65,7 @@
           <w:rPr>
             <w:rStyle w:val="Hyperlink"/>
           </w:rPr>
-          <w:t>git@pichub.pifsc.gov:application-development/centralized-tools.git</w:t>
+          <w:t>git@gitlab.pifsc.gov:centralized-data-tools/centralized-tools.git</w:t>
         </w:r>
       </w:hyperlink>
       <w:r>
@@ -84,29 +84,6 @@
       <w:proofErr w:type="spellEnd"/>
       <w:r>
         <w:t xml:space="preserve"> folder</w:t>
-      </w:r>
-    </w:p>
-    <w:p>
-      <w:pPr>
-        <w:pStyle w:val="ListParagraph"/>
-        <w:numPr>
-          <w:ilvl w:val="1"/>
-          <w:numId w:val="3"/>
-        </w:numPr>
-      </w:pPr>
-      <w:r>
-        <w:t xml:space="preserve">Repository web interface: </w:t>
-      </w:r>
-      <w:hyperlink r:id="rId6" w:history="1">
-        <w:r>
-          <w:rPr>
-            <w:rStyle w:val="Hyperlink"/>
-          </w:rPr>
-          <w:t>http://pichub.pifsc.gov/application-development/centralized-tools/tree/master/DB_log</w:t>
-        </w:r>
-      </w:hyperlink>
-      <w:r>
-        <w:t xml:space="preserve"> </w:t>
       </w:r>
     </w:p>
     <w:p>
@@ -117,7 +94,7 @@
           <w:numId w:val="3"/>
         </w:numPr>
       </w:pPr>
-      <w:hyperlink r:id="rId7" w:history="1">
+      <w:hyperlink r:id="rId6" w:history="1">
         <w:r>
           <w:rPr>
             <w:rStyle w:val="Hyperlink"/>
@@ -143,7 +120,7 @@
       <w:r>
         <w:t xml:space="preserve">, data model diagram can be found </w:t>
       </w:r>
-      <w:hyperlink r:id="rId8" w:history="1">
+      <w:hyperlink r:id="rId7" w:history="1">
         <w:r>
           <w:rPr>
             <w:rStyle w:val="Hyperlink"/>
@@ -166,7 +143,7 @@
       <w:r>
         <w:t xml:space="preserve">Implementation: When connected to a database with the Database Logging Module installed execute the commands listed in </w:t>
       </w:r>
-      <w:hyperlink r:id="rId9" w:history="1">
+      <w:hyperlink r:id="rId8" w:history="1">
         <w:r>
           <w:rPr>
             <w:rStyle w:val="Hyperlink"/>
@@ -202,16 +179,21 @@
       <w:r>
         <w:t>The DB Version Control Module (</w:t>
       </w:r>
-      <w:hyperlink r:id="rId10" w:history="1">
+      <w:hyperlink r:id="rId9" w:history="1">
         <w:r>
           <w:rPr>
             <w:rStyle w:val="Hyperlink"/>
           </w:rPr>
-          <w:t>git@pichub.pifsc.gov:application-development/centralized-tools.git</w:t>
+          <w:t>git@gitlab.pifsc.gov:centralized-data-tools/centralized-tools.git</w:t>
         </w:r>
       </w:hyperlink>
       <w:r>
-        <w:t xml:space="preserve"> in the </w:t>
+        <w:t xml:space="preserve"> </w:t>
+      </w:r>
+      <w:bookmarkStart w:id="0" w:name="_GoBack"/>
+      <w:bookmarkEnd w:id="0"/>
+      <w:r>
+        <w:t xml:space="preserve">in the </w:t>
       </w:r>
       <w:proofErr w:type="spellStart"/>
       <w:r>
@@ -349,21 +331,18 @@
         <w:t xml:space="preserve">independent of </w:t>
       </w:r>
       <w:r>
-        <w:t xml:space="preserve">any ongoing SQL transactions in the given module's </w:t>
-      </w:r>
+        <w:t>any ongoing SQL transactions in the given module's execution so even if the transaction is rolled back the database log entry will be inserted barring any database errors encountered when the log entry is inserted</w:t>
+      </w:r>
+      <w:r>
+        <w:t xml:space="preserve">. </w:t>
+      </w:r>
+    </w:p>
+    <w:p>
+      <w:pPr>
+        <w:pStyle w:val="Heading2"/>
+      </w:pPr>
       <w:r>
         <w:lastRenderedPageBreak/>
-        <w:t>execution so even if the transaction is rolled back the database log entry will be inserted barring any database errors encountered when the log entry is inserted</w:t>
-      </w:r>
-      <w:r>
-        <w:t xml:space="preserve">. </w:t>
-      </w:r>
-    </w:p>
-    <w:p>
-      <w:pPr>
-        <w:pStyle w:val="Heading2"/>
-      </w:pPr>
-      <w:r>
         <w:t>Installing the Module on a given Schema</w:t>
       </w:r>
       <w:r>
@@ -393,34 +372,22 @@
       <w:r>
         <w:t xml:space="preserve">) from </w:t>
       </w:r>
-      <w:bookmarkStart w:id="0" w:name="_GoBack"/>
-      <w:bookmarkEnd w:id="0"/>
-      <w:r>
-        <w:fldChar w:fldCharType="begin"/>
-      </w:r>
-      <w:r>
-        <w:instrText xml:space="preserve"> HYPERLINK "../SQL/upgrades" </w:instrText>
-      </w:r>
-      <w:r>
-        <w:fldChar w:fldCharType="separate"/>
-      </w:r>
-      <w:proofErr w:type="spellStart"/>
-      <w:r>
-        <w:rPr>
-          <w:rStyle w:val="Hyperlink"/>
-        </w:rPr>
-        <w:t>DB_log</w:t>
-      </w:r>
-      <w:proofErr w:type="spellEnd"/>
-      <w:r>
-        <w:rPr>
-          <w:rStyle w:val="Hyperlink"/>
-        </w:rPr>
-        <w:t>\SQL\upgrades</w:t>
-      </w:r>
-      <w:r>
-        <w:fldChar w:fldCharType="end"/>
-      </w:r>
+      <w:hyperlink r:id="rId10" w:history="1">
+        <w:proofErr w:type="spellStart"/>
+        <w:r>
+          <w:rPr>
+            <w:rStyle w:val="Hyperlink"/>
+          </w:rPr>
+          <w:t>DB_log</w:t>
+        </w:r>
+        <w:proofErr w:type="spellEnd"/>
+        <w:r>
+          <w:rPr>
+            <w:rStyle w:val="Hyperlink"/>
+          </w:rPr>
+          <w:t>\SQL\upgrades</w:t>
+        </w:r>
+      </w:hyperlink>
       <w:r>
         <w:t xml:space="preserve"> to the end of the </w:t>
       </w:r>

</xml_diff>

<commit_message>
--Database Logging Module: Database Update--
(this version defines and uses version 0.2 of the database)

Database Updates: Increased the size of DB_LOG_ENTRIES.LOG_SOURCE to accommodate additional use cases.  Recompiled the dependent view DB_LOG_ENTRIES_V

The database upgrade code was compiled in DB_log\SQL\upgrades\DB_log_DDL_DML_upgrade_v0.2.sql

DB_log\SQL\DB_log_combined_DDL_DML.sql was updated to include the new version of the DB logging database

The database documentation (DB_log\docs\Database Logging Module Documentation.docx) was updated to increment the version number
</commit_message>
<xml_diff>
--- a/docs/Database Logging Module Documentation.docx
+++ b/docs/Database Logging Module Documentation.docx
@@ -122,7 +122,15 @@
         </w:numPr>
       </w:pPr>
       <w:r>
-        <w:t>Database: 0.1 (</w:t>
+        <w:t>Database: 0.</w:t>
+      </w:r>
+      <w:r>
+        <w:t>2</w:t>
+      </w:r>
+      <w:bookmarkStart w:id="0" w:name="_GoBack"/>
+      <w:bookmarkEnd w:id="0"/>
+      <w:r>
+        <w:t xml:space="preserve"> (</w:t>
       </w:r>
       <w:proofErr w:type="spellStart"/>
       <w:r>
@@ -133,7 +141,10 @@
         <w:t xml:space="preserve"> tag: </w:t>
       </w:r>
       <w:r>
-        <w:t>db_log_db_v0.1</w:t>
+        <w:t>db_log_db_v0.</w:t>
+      </w:r>
+      <w:r>
+        <w:t>2</w:t>
       </w:r>
       <w:r>
         <w:t>)</w:t>
@@ -328,8 +339,6 @@
       <w:r>
         <w:t xml:space="preserve"> tag: db_vers_ctrl_db_v0.2)</w:t>
       </w:r>
-      <w:bookmarkStart w:id="0" w:name="_GoBack"/>
-      <w:bookmarkEnd w:id="0"/>
     </w:p>
     <w:p>
       <w:pPr>

</xml_diff>

<commit_message>
--Database Logging Module: Documentation Update--
docs\Database Logging Module Documentation.docx was updated to specify the separate repository URLs for all centralized tools after the projects were split into separate repositories
</commit_message>
<xml_diff>
--- a/docs/Database Logging Module Documentation.docx
+++ b/docs/Database Logging Module Documentation.docx
@@ -92,26 +92,9 @@
           <w:rPr>
             <w:rStyle w:val="Hyperlink"/>
           </w:rPr>
-          <w:t>git@gitlab.pifsc.gov:centralized-data-tools/centralized-tools.git</w:t>
+          <w:t>git@gitlab.pifsc.gov:centralized-data-tools/database-logging-module.git</w:t>
         </w:r>
       </w:hyperlink>
-      <w:r>
-        <w:t xml:space="preserve"> </w:t>
-      </w:r>
-      <w:r>
-        <w:t xml:space="preserve">in the </w:t>
-      </w:r>
-      <w:proofErr w:type="spellStart"/>
-      <w:r>
-        <w:t>DB_</w:t>
-      </w:r>
-      <w:r>
-        <w:t>log</w:t>
-      </w:r>
-      <w:proofErr w:type="spellEnd"/>
-      <w:r>
-        <w:t xml:space="preserve"> folder</w:t>
-      </w:r>
     </w:p>
     <w:p>
       <w:pPr>
@@ -127,8 +110,6 @@
       <w:r>
         <w:t>2</w:t>
       </w:r>
-      <w:bookmarkStart w:id="0" w:name="_GoBack"/>
-      <w:bookmarkEnd w:id="0"/>
       <w:r>
         <w:t xml:space="preserve"> (</w:t>
       </w:r>
@@ -209,42 +190,57 @@
         </w:numPr>
       </w:pPr>
       <w:r>
-        <w:t>The DB Version Control Module (</w:t>
+        <w:t xml:space="preserve">The DB Version Control Module </w:t>
+      </w:r>
+      <w:r>
+        <w:t xml:space="preserve">(VCM) </w:t>
+      </w:r>
+      <w:r>
+        <w:t>must be installed on the given schema before the DB Logging Module can be installed.</w:t>
+      </w:r>
+    </w:p>
+    <w:p>
+      <w:pPr>
+        <w:pStyle w:val="ListParagraph"/>
+        <w:numPr>
+          <w:ilvl w:val="1"/>
+          <w:numId w:val="5"/>
+        </w:numPr>
+      </w:pPr>
+      <w:r>
+        <w:t xml:space="preserve">VCM </w:t>
+      </w:r>
+      <w:r>
+        <w:t>Version Control Information:</w:t>
+      </w:r>
+    </w:p>
+    <w:p>
+      <w:pPr>
+        <w:pStyle w:val="ListParagraph"/>
+        <w:numPr>
+          <w:ilvl w:val="2"/>
+          <w:numId w:val="5"/>
+        </w:numPr>
+      </w:pPr>
+      <w:r>
+        <w:t>URL (</w:t>
+      </w:r>
+      <w:proofErr w:type="spellStart"/>
+      <w:r>
+        <w:t>Git</w:t>
+      </w:r>
+      <w:proofErr w:type="spellEnd"/>
+      <w:r>
+        <w:t xml:space="preserve">): </w:t>
       </w:r>
       <w:hyperlink r:id="rId8" w:history="1">
         <w:r>
           <w:rPr>
             <w:rStyle w:val="Hyperlink"/>
           </w:rPr>
-          <w:t>git@gitlab.pifsc.gov:centralized-data-tools/centralized-tools.git</w:t>
+          <w:t>git@gitlab.pifsc.gov:centralized-data-tools/database-version-control-module.git</w:t>
         </w:r>
       </w:hyperlink>
-      <w:r>
-        <w:t xml:space="preserve"> </w:t>
-      </w:r>
-      <w:r>
-        <w:t xml:space="preserve">in the </w:t>
-      </w:r>
-      <w:proofErr w:type="spellStart"/>
-      <w:r>
-        <w:t>DB_version_control</w:t>
-      </w:r>
-      <w:proofErr w:type="spellEnd"/>
-      <w:r>
-        <w:t xml:space="preserve"> folder) must be installed on the given schema before the DB Logging Module can be installed.</w:t>
-      </w:r>
-    </w:p>
-    <w:p>
-      <w:pPr>
-        <w:pStyle w:val="ListParagraph"/>
-        <w:numPr>
-          <w:ilvl w:val="1"/>
-          <w:numId w:val="5"/>
-        </w:numPr>
-      </w:pPr>
-      <w:r>
-        <w:t>Version Control Information:</w:t>
-      </w:r>
     </w:p>
     <w:p>
       <w:pPr>
@@ -255,7 +251,13 @@
         </w:numPr>
       </w:pPr>
       <w:r>
-        <w:t>URL (</w:t>
+        <w:t>Application: 0.1</w:t>
+      </w:r>
+      <w:r>
+        <w:t>2</w:t>
+      </w:r>
+      <w:r>
+        <w:t xml:space="preserve"> (</w:t>
       </w:r>
       <w:proofErr w:type="spellStart"/>
       <w:r>
@@ -263,29 +265,13 @@
       </w:r>
       <w:proofErr w:type="spellEnd"/>
       <w:r>
-        <w:t xml:space="preserve">): </w:t>
-      </w:r>
-      <w:hyperlink r:id="rId9" w:history="1">
-        <w:r>
-          <w:rPr>
-            <w:rStyle w:val="Hyperlink"/>
-          </w:rPr>
-          <w:t>git@gitlab.pifsc.gov:centralized-data-tools/centralized-tools.git</w:t>
-        </w:r>
-      </w:hyperlink>
-      <w:r>
-        <w:t xml:space="preserve"> </w:t>
-      </w:r>
-      <w:r>
-        <w:t xml:space="preserve">in the </w:t>
-      </w:r>
-      <w:proofErr w:type="spellStart"/>
-      <w:r>
-        <w:t>DB_version_control</w:t>
-      </w:r>
-      <w:proofErr w:type="spellEnd"/>
-      <w:r>
-        <w:t xml:space="preserve"> folder</w:t>
+        <w:t xml:space="preserve"> tag: db_vers_ctrl_v0.1</w:t>
+      </w:r>
+      <w:r>
+        <w:t>2</w:t>
+      </w:r>
+      <w:r>
+        <w:t>)</w:t>
       </w:r>
     </w:p>
     <w:p>
@@ -297,38 +283,6 @@
         </w:numPr>
       </w:pPr>
       <w:r>
-        <w:t>Application: 0.1</w:t>
-      </w:r>
-      <w:r>
-        <w:t>2</w:t>
-      </w:r>
-      <w:r>
-        <w:t xml:space="preserve"> (</w:t>
-      </w:r>
-      <w:proofErr w:type="spellStart"/>
-      <w:r>
-        <w:t>Git</w:t>
-      </w:r>
-      <w:proofErr w:type="spellEnd"/>
-      <w:r>
-        <w:t xml:space="preserve"> tag: db_vers_ctrl_v0.1</w:t>
-      </w:r>
-      <w:r>
-        <w:t>2</w:t>
-      </w:r>
-      <w:r>
-        <w:t>)</w:t>
-      </w:r>
-    </w:p>
-    <w:p>
-      <w:pPr>
-        <w:pStyle w:val="ListParagraph"/>
-        <w:numPr>
-          <w:ilvl w:val="2"/>
-          <w:numId w:val="5"/>
-        </w:numPr>
-      </w:pPr>
-      <w:r>
         <w:t>Database: 0.2 (</w:t>
       </w:r>
       <w:proofErr w:type="spellStart"/>
@@ -348,7 +302,7 @@
           <w:numId w:val="5"/>
         </w:numPr>
       </w:pPr>
-      <w:hyperlink r:id="rId10" w:history="1">
+      <w:hyperlink r:id="rId9" w:history="1">
         <w:r>
           <w:rPr>
             <w:rStyle w:val="Hyperlink"/>
@@ -416,8 +370,10 @@
         <w:t xml:space="preserve">DB_LOG_ENTRIES: </w:t>
       </w:r>
       <w:r>
-        <w:t>This table stores log entries for a given module to enable debugging, logging errors, etc.  This table is used in the Database Logging Module (DLM)</w:t>
-      </w:r>
+        <w:t>This table stores log entries for a given module to enable debugging, logging errors, etc.  This table is used in the DLM</w:t>
+      </w:r>
+      <w:bookmarkStart w:id="0" w:name="_GoBack"/>
+      <w:bookmarkEnd w:id="0"/>
     </w:p>
     <w:p>
       <w:pPr>
@@ -467,19 +423,22 @@
         </w:numPr>
       </w:pPr>
       <w:r>
+        <w:t>DB_LOG_PKG</w:t>
+      </w:r>
+      <w:r>
+        <w:t>: This package provides a single procedure ADD_LOG_</w:t>
+      </w:r>
+      <w:proofErr w:type="gramStart"/>
+      <w:r>
+        <w:t>ENTRY(</w:t>
+      </w:r>
+      <w:proofErr w:type="gramEnd"/>
+      <w:r>
+        <w:t xml:space="preserve">) that will insert a database log entry into the DB_LOG_ENTRIES table based on the parameters passed to the </w:t>
+      </w:r>
+      <w:r>
         <w:lastRenderedPageBreak/>
-        <w:t>DB_LOG_PKG</w:t>
-      </w:r>
-      <w:r>
-        <w:t>: This package provides a single procedure ADD_LOG_</w:t>
-      </w:r>
-      <w:proofErr w:type="gramStart"/>
-      <w:r>
-        <w:t>ENTRY(</w:t>
-      </w:r>
-      <w:proofErr w:type="gramEnd"/>
-      <w:r>
-        <w:t xml:space="preserve">) that will insert a database log entry into the DB_LOG_ENTRIES table based on the parameters passed to the procedure.  This procedure commits the DB_LOG_ENTRIES record in an autonomous transaction that is </w:t>
+        <w:t xml:space="preserve">procedure.  This procedure commits the DB_LOG_ENTRIES record in an autonomous transaction that is </w:t>
       </w:r>
       <w:r>
         <w:t xml:space="preserve">independent of </w:t>
@@ -510,7 +469,7 @@
       <w:r>
         <w:t xml:space="preserve">When connected to a database with the Database Logging Module installed execute the commands listed in </w:t>
       </w:r>
-      <w:hyperlink r:id="rId11" w:history="1">
+      <w:hyperlink r:id="rId10" w:history="1">
         <w:r>
           <w:rPr>
             <w:rStyle w:val="Hyperlink"/>

</xml_diff>